<commit_message>
- mixed model sample 2 with regressor "sex" - add p-value calculation
</commit_message>
<xml_diff>
--- a/STAIStabilityAnalysis.docx
+++ b/STAIStabilityAnalysis.docx
@@ -159,7 +159,7 @@
     </w:p>
     <w:bookmarkEnd w:id="22"/>
     <w:bookmarkEnd w:id="23"/>
-    <w:bookmarkStart w:id="27" w:name="results"/>
+    <w:bookmarkStart w:id="29" w:name="results"/>
     <w:p>
       <w:pPr>
         <w:pStyle w:val="Heading1"/>
@@ -4672,6 +4672,15 @@
         <w:t xml:space="preserve">).</w:t>
       </w:r>
     </w:p>
+    <w:bookmarkStart w:id="28" w:name="mixed-model-sample-1"/>
+    <w:p>
+      <w:pPr>
+        <w:pStyle w:val="Heading2"/>
+      </w:pPr>
+      <w:r>
+        <w:t xml:space="preserve">Mixed Model Sample 1</w:t>
+      </w:r>
+    </w:p>
     <w:p>
       <w:pPr>
         <w:pStyle w:val="SourceCode"/>
@@ -4680,7 +4689,16 @@
         <w:rPr>
           <w:rStyle w:val="VerbatimChar"/>
         </w:rPr>
-        <w:t xml:space="preserve">## Linear mixed model fit by REML ['lmerMod']</w:t>
+        <w:t xml:space="preserve">## Linear mixed model fit by REML. t-tests use Satterthwaite's method [</w:t>
+      </w:r>
+      <w:r>
+        <w:br/>
+      </w:r>
+      <w:r>
+        <w:rPr>
+          <w:rStyle w:val="VerbatimChar"/>
+        </w:rPr>
+        <w:t xml:space="preserve">## lmerModLmerTest]</w:t>
       </w:r>
       <w:r>
         <w:br/>
@@ -4833,367 +4851,385 @@
         <w:rPr>
           <w:rStyle w:val="VerbatimChar"/>
         </w:rPr>
-        <w:t xml:space="preserve">##                     Estimate Std. Error t value</w:t>
-      </w:r>
-      <w:r>
-        <w:br/>
-      </w:r>
-      <w:r>
-        <w:rPr>
-          <w:rStyle w:val="VerbatimChar"/>
-        </w:rPr>
-        <w:t xml:space="preserve">## (Intercept)        3.596e+01  7.387e-01  48.682</w:t>
-      </w:r>
-      <w:r>
-        <w:br/>
-      </w:r>
-      <w:r>
-        <w:rPr>
-          <w:rStyle w:val="VerbatimChar"/>
-        </w:rPr>
-        <w:t xml:space="preserve">## timepoint2        -9.238e-01  5.665e-01  -1.631</w:t>
-      </w:r>
-      <w:r>
-        <w:br/>
-      </w:r>
-      <w:r>
-        <w:rPr>
-          <w:rStyle w:val="VerbatimChar"/>
-        </w:rPr>
-        <w:t xml:space="preserve">## item2             -3.641e-13  5.665e-01   0.000</w:t>
-      </w:r>
-      <w:r>
-        <w:br/>
-      </w:r>
-      <w:r>
-        <w:rPr>
-          <w:rStyle w:val="VerbatimChar"/>
-        </w:rPr>
-        <w:t xml:space="preserve">## item3             -3.641e-13  5.665e-01   0.000</w:t>
-      </w:r>
-      <w:r>
-        <w:br/>
-      </w:r>
-      <w:r>
-        <w:rPr>
-          <w:rStyle w:val="VerbatimChar"/>
-        </w:rPr>
-        <w:t xml:space="preserve">## item4             -3.641e-13  5.665e-01   0.000</w:t>
-      </w:r>
-      <w:r>
-        <w:br/>
-      </w:r>
-      <w:r>
-        <w:rPr>
-          <w:rStyle w:val="VerbatimChar"/>
-        </w:rPr>
-        <w:t xml:space="preserve">## item5             -3.641e-13  5.665e-01   0.000</w:t>
-      </w:r>
-      <w:r>
-        <w:br/>
-      </w:r>
-      <w:r>
-        <w:rPr>
-          <w:rStyle w:val="VerbatimChar"/>
-        </w:rPr>
-        <w:t xml:space="preserve">## item6             -3.641e-13  5.665e-01   0.000</w:t>
-      </w:r>
-      <w:r>
-        <w:br/>
-      </w:r>
-      <w:r>
-        <w:rPr>
-          <w:rStyle w:val="VerbatimChar"/>
-        </w:rPr>
-        <w:t xml:space="preserve">## item7             -3.641e-13  5.665e-01   0.000</w:t>
-      </w:r>
-      <w:r>
-        <w:br/>
-      </w:r>
-      <w:r>
-        <w:rPr>
-          <w:rStyle w:val="VerbatimChar"/>
-        </w:rPr>
-        <w:t xml:space="preserve">## item8             -3.641e-13  5.665e-01   0.000</w:t>
-      </w:r>
-      <w:r>
-        <w:br/>
-      </w:r>
-      <w:r>
-        <w:rPr>
-          <w:rStyle w:val="VerbatimChar"/>
-        </w:rPr>
-        <w:t xml:space="preserve">## item9             -3.641e-13  5.665e-01   0.000</w:t>
-      </w:r>
-      <w:r>
-        <w:br/>
-      </w:r>
-      <w:r>
-        <w:rPr>
-          <w:rStyle w:val="VerbatimChar"/>
-        </w:rPr>
-        <w:t xml:space="preserve">## item10            -3.641e-13  5.665e-01   0.000</w:t>
-      </w:r>
-      <w:r>
-        <w:br/>
-      </w:r>
-      <w:r>
-        <w:rPr>
-          <w:rStyle w:val="VerbatimChar"/>
-        </w:rPr>
-        <w:t xml:space="preserve">## item11            -3.641e-13  5.665e-01   0.000</w:t>
-      </w:r>
-      <w:r>
-        <w:br/>
-      </w:r>
-      <w:r>
-        <w:rPr>
-          <w:rStyle w:val="VerbatimChar"/>
-        </w:rPr>
-        <w:t xml:space="preserve">## item12            -3.641e-13  5.665e-01   0.000</w:t>
-      </w:r>
-      <w:r>
-        <w:br/>
-      </w:r>
-      <w:r>
-        <w:rPr>
-          <w:rStyle w:val="VerbatimChar"/>
-        </w:rPr>
-        <w:t xml:space="preserve">## item13            -3.641e-13  5.665e-01   0.000</w:t>
-      </w:r>
-      <w:r>
-        <w:br/>
-      </w:r>
-      <w:r>
-        <w:rPr>
-          <w:rStyle w:val="VerbatimChar"/>
-        </w:rPr>
-        <w:t xml:space="preserve">## item14            -3.641e-13  5.665e-01   0.000</w:t>
-      </w:r>
-      <w:r>
-        <w:br/>
-      </w:r>
-      <w:r>
-        <w:rPr>
-          <w:rStyle w:val="VerbatimChar"/>
-        </w:rPr>
-        <w:t xml:space="preserve">## item15            -3.641e-13  5.665e-01   0.000</w:t>
-      </w:r>
-      <w:r>
-        <w:br/>
-      </w:r>
-      <w:r>
-        <w:rPr>
-          <w:rStyle w:val="VerbatimChar"/>
-        </w:rPr>
-        <w:t xml:space="preserve">## item16            -3.641e-13  5.665e-01   0.000</w:t>
-      </w:r>
-      <w:r>
-        <w:br/>
-      </w:r>
-      <w:r>
-        <w:rPr>
-          <w:rStyle w:val="VerbatimChar"/>
-        </w:rPr>
-        <w:t xml:space="preserve">## item17            -3.641e-13  5.665e-01   0.000</w:t>
-      </w:r>
-      <w:r>
-        <w:br/>
-      </w:r>
-      <w:r>
-        <w:rPr>
-          <w:rStyle w:val="VerbatimChar"/>
-        </w:rPr>
-        <w:t xml:space="preserve">## item18            -3.641e-13  5.665e-01   0.000</w:t>
-      </w:r>
-      <w:r>
-        <w:br/>
-      </w:r>
-      <w:r>
-        <w:rPr>
-          <w:rStyle w:val="VerbatimChar"/>
-        </w:rPr>
-        <w:t xml:space="preserve">## item19            -3.641e-13  5.665e-01   0.000</w:t>
-      </w:r>
-      <w:r>
-        <w:br/>
-      </w:r>
-      <w:r>
-        <w:rPr>
-          <w:rStyle w:val="VerbatimChar"/>
-        </w:rPr>
-        <w:t xml:space="preserve">## item20            -3.641e-13  5.665e-01   0.000</w:t>
-      </w:r>
-      <w:r>
-        <w:br/>
-      </w:r>
-      <w:r>
-        <w:rPr>
-          <w:rStyle w:val="VerbatimChar"/>
-        </w:rPr>
-        <w:t xml:space="preserve">## timepoint2:item2   2.746e-15  8.011e-01   0.000</w:t>
-      </w:r>
-      <w:r>
-        <w:br/>
-      </w:r>
-      <w:r>
-        <w:rPr>
-          <w:rStyle w:val="VerbatimChar"/>
-        </w:rPr>
-        <w:t xml:space="preserve">## timepoint2:item3   2.746e-15  8.011e-01   0.000</w:t>
-      </w:r>
-      <w:r>
-        <w:br/>
-      </w:r>
-      <w:r>
-        <w:rPr>
-          <w:rStyle w:val="VerbatimChar"/>
-        </w:rPr>
-        <w:t xml:space="preserve">## timepoint2:item4   2.746e-15  8.011e-01   0.000</w:t>
-      </w:r>
-      <w:r>
-        <w:br/>
-      </w:r>
-      <w:r>
-        <w:rPr>
-          <w:rStyle w:val="VerbatimChar"/>
-        </w:rPr>
-        <w:t xml:space="preserve">## timepoint2:item5   2.746e-15  8.011e-01   0.000</w:t>
-      </w:r>
-      <w:r>
-        <w:br/>
-      </w:r>
-      <w:r>
-        <w:rPr>
-          <w:rStyle w:val="VerbatimChar"/>
-        </w:rPr>
-        <w:t xml:space="preserve">## timepoint2:item6   2.746e-15  8.011e-01   0.000</w:t>
-      </w:r>
-      <w:r>
-        <w:br/>
-      </w:r>
-      <w:r>
-        <w:rPr>
-          <w:rStyle w:val="VerbatimChar"/>
-        </w:rPr>
-        <w:t xml:space="preserve">## timepoint2:item7   2.746e-15  8.011e-01   0.000</w:t>
-      </w:r>
-      <w:r>
-        <w:br/>
-      </w:r>
-      <w:r>
-        <w:rPr>
-          <w:rStyle w:val="VerbatimChar"/>
-        </w:rPr>
-        <w:t xml:space="preserve">## timepoint2:item8   2.746e-15  8.011e-01   0.000</w:t>
-      </w:r>
-      <w:r>
-        <w:br/>
-      </w:r>
-      <w:r>
-        <w:rPr>
-          <w:rStyle w:val="VerbatimChar"/>
-        </w:rPr>
-        <w:t xml:space="preserve">## timepoint2:item9   2.746e-15  8.011e-01   0.000</w:t>
-      </w:r>
-      <w:r>
-        <w:br/>
-      </w:r>
-      <w:r>
-        <w:rPr>
-          <w:rStyle w:val="VerbatimChar"/>
-        </w:rPr>
-        <w:t xml:space="preserve">## timepoint2:item10  2.746e-15  8.011e-01   0.000</w:t>
-      </w:r>
-      <w:r>
-        <w:br/>
-      </w:r>
-      <w:r>
-        <w:rPr>
-          <w:rStyle w:val="VerbatimChar"/>
-        </w:rPr>
-        <w:t xml:space="preserve">## timepoint2:item11  2.746e-15  8.011e-01   0.000</w:t>
-      </w:r>
-      <w:r>
-        <w:br/>
-      </w:r>
-      <w:r>
-        <w:rPr>
-          <w:rStyle w:val="VerbatimChar"/>
-        </w:rPr>
-        <w:t xml:space="preserve">## timepoint2:item12  2.746e-15  8.011e-01   0.000</w:t>
-      </w:r>
-      <w:r>
-        <w:br/>
-      </w:r>
-      <w:r>
-        <w:rPr>
-          <w:rStyle w:val="VerbatimChar"/>
-        </w:rPr>
-        <w:t xml:space="preserve">## timepoint2:item13  2.746e-15  8.011e-01   0.000</w:t>
-      </w:r>
-      <w:r>
-        <w:br/>
-      </w:r>
-      <w:r>
-        <w:rPr>
-          <w:rStyle w:val="VerbatimChar"/>
-        </w:rPr>
-        <w:t xml:space="preserve">## timepoint2:item14  2.746e-15  8.011e-01   0.000</w:t>
-      </w:r>
-      <w:r>
-        <w:br/>
-      </w:r>
-      <w:r>
-        <w:rPr>
-          <w:rStyle w:val="VerbatimChar"/>
-        </w:rPr>
-        <w:t xml:space="preserve">## timepoint2:item15  2.746e-15  8.011e-01   0.000</w:t>
-      </w:r>
-      <w:r>
-        <w:br/>
-      </w:r>
-      <w:r>
-        <w:rPr>
-          <w:rStyle w:val="VerbatimChar"/>
-        </w:rPr>
-        <w:t xml:space="preserve">## timepoint2:item16  2.746e-15  8.011e-01   0.000</w:t>
-      </w:r>
-      <w:r>
-        <w:br/>
-      </w:r>
-      <w:r>
-        <w:rPr>
-          <w:rStyle w:val="VerbatimChar"/>
-        </w:rPr>
-        <w:t xml:space="preserve">## timepoint2:item17  2.746e-15  8.011e-01   0.000</w:t>
-      </w:r>
-      <w:r>
-        <w:br/>
-      </w:r>
-      <w:r>
-        <w:rPr>
-          <w:rStyle w:val="VerbatimChar"/>
-        </w:rPr>
-        <w:t xml:space="preserve">## timepoint2:item18  2.746e-15  8.011e-01   0.000</w:t>
-      </w:r>
-      <w:r>
-        <w:br/>
-      </w:r>
-      <w:r>
-        <w:rPr>
-          <w:rStyle w:val="VerbatimChar"/>
-        </w:rPr>
-        <w:t xml:space="preserve">## timepoint2:item19  2.746e-15  8.011e-01   0.000</w:t>
-      </w:r>
-      <w:r>
-        <w:br/>
-      </w:r>
-      <w:r>
-        <w:rPr>
-          <w:rStyle w:val="VerbatimChar"/>
-        </w:rPr>
-        <w:t xml:space="preserve">## timepoint2:item20  2.746e-15  8.011e-01   0.000</w:t>
+        <w:t xml:space="preserve">##                     Estimate Std. Error         df t value Pr(&gt;|t|)    </w:t>
+      </w:r>
+      <w:r>
+        <w:br/>
+      </w:r>
+      <w:r>
+        <w:rPr>
+          <w:rStyle w:val="VerbatimChar"/>
+        </w:rPr>
+        <w:t xml:space="preserve">## (Intercept)        3.596e+01  7.387e-01  2.036e+02  48.682   &lt;2e-16 ***</w:t>
+      </w:r>
+      <w:r>
+        <w:br/>
+      </w:r>
+      <w:r>
+        <w:rPr>
+          <w:rStyle w:val="VerbatimChar"/>
+        </w:rPr>
+        <w:t xml:space="preserve">## timepoint2        -9.238e-01  5.665e-01  4.056e+03  -1.631    0.103    </w:t>
+      </w:r>
+      <w:r>
+        <w:br/>
+      </w:r>
+      <w:r>
+        <w:rPr>
+          <w:rStyle w:val="VerbatimChar"/>
+        </w:rPr>
+        <w:t xml:space="preserve">## item2             -3.641e-13  5.665e-01  4.056e+03   0.000    1.000    </w:t>
+      </w:r>
+      <w:r>
+        <w:br/>
+      </w:r>
+      <w:r>
+        <w:rPr>
+          <w:rStyle w:val="VerbatimChar"/>
+        </w:rPr>
+        <w:t xml:space="preserve">## item3             -3.641e-13  5.665e-01  4.056e+03   0.000    1.000    </w:t>
+      </w:r>
+      <w:r>
+        <w:br/>
+      </w:r>
+      <w:r>
+        <w:rPr>
+          <w:rStyle w:val="VerbatimChar"/>
+        </w:rPr>
+        <w:t xml:space="preserve">## item4             -3.641e-13  5.665e-01  4.056e+03   0.000    1.000    </w:t>
+      </w:r>
+      <w:r>
+        <w:br/>
+      </w:r>
+      <w:r>
+        <w:rPr>
+          <w:rStyle w:val="VerbatimChar"/>
+        </w:rPr>
+        <w:t xml:space="preserve">## item5             -3.641e-13  5.665e-01  4.056e+03   0.000    1.000    </w:t>
+      </w:r>
+      <w:r>
+        <w:br/>
+      </w:r>
+      <w:r>
+        <w:rPr>
+          <w:rStyle w:val="VerbatimChar"/>
+        </w:rPr>
+        <w:t xml:space="preserve">## item6             -3.641e-13  5.665e-01  4.056e+03   0.000    1.000    </w:t>
+      </w:r>
+      <w:r>
+        <w:br/>
+      </w:r>
+      <w:r>
+        <w:rPr>
+          <w:rStyle w:val="VerbatimChar"/>
+        </w:rPr>
+        <w:t xml:space="preserve">## item7             -3.641e-13  5.665e-01  4.056e+03   0.000    1.000    </w:t>
+      </w:r>
+      <w:r>
+        <w:br/>
+      </w:r>
+      <w:r>
+        <w:rPr>
+          <w:rStyle w:val="VerbatimChar"/>
+        </w:rPr>
+        <w:t xml:space="preserve">## item8             -3.641e-13  5.665e-01  4.056e+03   0.000    1.000    </w:t>
+      </w:r>
+      <w:r>
+        <w:br/>
+      </w:r>
+      <w:r>
+        <w:rPr>
+          <w:rStyle w:val="VerbatimChar"/>
+        </w:rPr>
+        <w:t xml:space="preserve">## item9             -3.641e-13  5.665e-01  4.056e+03   0.000    1.000    </w:t>
+      </w:r>
+      <w:r>
+        <w:br/>
+      </w:r>
+      <w:r>
+        <w:rPr>
+          <w:rStyle w:val="VerbatimChar"/>
+        </w:rPr>
+        <w:t xml:space="preserve">## item10            -3.641e-13  5.665e-01  4.056e+03   0.000    1.000    </w:t>
+      </w:r>
+      <w:r>
+        <w:br/>
+      </w:r>
+      <w:r>
+        <w:rPr>
+          <w:rStyle w:val="VerbatimChar"/>
+        </w:rPr>
+        <w:t xml:space="preserve">## item11            -3.641e-13  5.665e-01  4.056e+03   0.000    1.000    </w:t>
+      </w:r>
+      <w:r>
+        <w:br/>
+      </w:r>
+      <w:r>
+        <w:rPr>
+          <w:rStyle w:val="VerbatimChar"/>
+        </w:rPr>
+        <w:t xml:space="preserve">## item12            -3.641e-13  5.665e-01  4.056e+03   0.000    1.000    </w:t>
+      </w:r>
+      <w:r>
+        <w:br/>
+      </w:r>
+      <w:r>
+        <w:rPr>
+          <w:rStyle w:val="VerbatimChar"/>
+        </w:rPr>
+        <w:t xml:space="preserve">## item13            -3.641e-13  5.665e-01  4.056e+03   0.000    1.000    </w:t>
+      </w:r>
+      <w:r>
+        <w:br/>
+      </w:r>
+      <w:r>
+        <w:rPr>
+          <w:rStyle w:val="VerbatimChar"/>
+        </w:rPr>
+        <w:t xml:space="preserve">## item14            -3.641e-13  5.665e-01  4.056e+03   0.000    1.000    </w:t>
+      </w:r>
+      <w:r>
+        <w:br/>
+      </w:r>
+      <w:r>
+        <w:rPr>
+          <w:rStyle w:val="VerbatimChar"/>
+        </w:rPr>
+        <w:t xml:space="preserve">## item15            -3.641e-13  5.665e-01  4.056e+03   0.000    1.000    </w:t>
+      </w:r>
+      <w:r>
+        <w:br/>
+      </w:r>
+      <w:r>
+        <w:rPr>
+          <w:rStyle w:val="VerbatimChar"/>
+        </w:rPr>
+        <w:t xml:space="preserve">## item16            -3.641e-13  5.665e-01  4.056e+03   0.000    1.000    </w:t>
+      </w:r>
+      <w:r>
+        <w:br/>
+      </w:r>
+      <w:r>
+        <w:rPr>
+          <w:rStyle w:val="VerbatimChar"/>
+        </w:rPr>
+        <w:t xml:space="preserve">## item17            -3.641e-13  5.665e-01  4.056e+03   0.000    1.000    </w:t>
+      </w:r>
+      <w:r>
+        <w:br/>
+      </w:r>
+      <w:r>
+        <w:rPr>
+          <w:rStyle w:val="VerbatimChar"/>
+        </w:rPr>
+        <w:t xml:space="preserve">## item18            -3.641e-13  5.665e-01  4.056e+03   0.000    1.000    </w:t>
+      </w:r>
+      <w:r>
+        <w:br/>
+      </w:r>
+      <w:r>
+        <w:rPr>
+          <w:rStyle w:val="VerbatimChar"/>
+        </w:rPr>
+        <w:t xml:space="preserve">## item19            -3.641e-13  5.665e-01  4.056e+03   0.000    1.000    </w:t>
+      </w:r>
+      <w:r>
+        <w:br/>
+      </w:r>
+      <w:r>
+        <w:rPr>
+          <w:rStyle w:val="VerbatimChar"/>
+        </w:rPr>
+        <w:t xml:space="preserve">## item20            -3.641e-13  5.665e-01  4.056e+03   0.000    1.000    </w:t>
+      </w:r>
+      <w:r>
+        <w:br/>
+      </w:r>
+      <w:r>
+        <w:rPr>
+          <w:rStyle w:val="VerbatimChar"/>
+        </w:rPr>
+        <w:t xml:space="preserve">## timepoint2:item2   2.746e-15  8.011e-01  4.056e+03   0.000    1.000    </w:t>
+      </w:r>
+      <w:r>
+        <w:br/>
+      </w:r>
+      <w:r>
+        <w:rPr>
+          <w:rStyle w:val="VerbatimChar"/>
+        </w:rPr>
+        <w:t xml:space="preserve">## timepoint2:item3   2.746e-15  8.011e-01  4.056e+03   0.000    1.000    </w:t>
+      </w:r>
+      <w:r>
+        <w:br/>
+      </w:r>
+      <w:r>
+        <w:rPr>
+          <w:rStyle w:val="VerbatimChar"/>
+        </w:rPr>
+        <w:t xml:space="preserve">## timepoint2:item4   2.746e-15  8.011e-01  4.056e+03   0.000    1.000    </w:t>
+      </w:r>
+      <w:r>
+        <w:br/>
+      </w:r>
+      <w:r>
+        <w:rPr>
+          <w:rStyle w:val="VerbatimChar"/>
+        </w:rPr>
+        <w:t xml:space="preserve">## timepoint2:item5   2.746e-15  8.011e-01  4.056e+03   0.000    1.000    </w:t>
+      </w:r>
+      <w:r>
+        <w:br/>
+      </w:r>
+      <w:r>
+        <w:rPr>
+          <w:rStyle w:val="VerbatimChar"/>
+        </w:rPr>
+        <w:t xml:space="preserve">## timepoint2:item6   2.746e-15  8.011e-01  4.056e+03   0.000    1.000    </w:t>
+      </w:r>
+      <w:r>
+        <w:br/>
+      </w:r>
+      <w:r>
+        <w:rPr>
+          <w:rStyle w:val="VerbatimChar"/>
+        </w:rPr>
+        <w:t xml:space="preserve">## timepoint2:item7   2.746e-15  8.011e-01  4.056e+03   0.000    1.000    </w:t>
+      </w:r>
+      <w:r>
+        <w:br/>
+      </w:r>
+      <w:r>
+        <w:rPr>
+          <w:rStyle w:val="VerbatimChar"/>
+        </w:rPr>
+        <w:t xml:space="preserve">## timepoint2:item8   2.746e-15  8.011e-01  4.056e+03   0.000    1.000    </w:t>
+      </w:r>
+      <w:r>
+        <w:br/>
+      </w:r>
+      <w:r>
+        <w:rPr>
+          <w:rStyle w:val="VerbatimChar"/>
+        </w:rPr>
+        <w:t xml:space="preserve">## timepoint2:item9   2.746e-15  8.011e-01  4.056e+03   0.000    1.000    </w:t>
+      </w:r>
+      <w:r>
+        <w:br/>
+      </w:r>
+      <w:r>
+        <w:rPr>
+          <w:rStyle w:val="VerbatimChar"/>
+        </w:rPr>
+        <w:t xml:space="preserve">## timepoint2:item10  2.746e-15  8.011e-01  4.056e+03   0.000    1.000    </w:t>
+      </w:r>
+      <w:r>
+        <w:br/>
+      </w:r>
+      <w:r>
+        <w:rPr>
+          <w:rStyle w:val="VerbatimChar"/>
+        </w:rPr>
+        <w:t xml:space="preserve">## timepoint2:item11  2.746e-15  8.011e-01  4.056e+03   0.000    1.000    </w:t>
+      </w:r>
+      <w:r>
+        <w:br/>
+      </w:r>
+      <w:r>
+        <w:rPr>
+          <w:rStyle w:val="VerbatimChar"/>
+        </w:rPr>
+        <w:t xml:space="preserve">## timepoint2:item12  2.746e-15  8.011e-01  4.056e+03   0.000    1.000    </w:t>
+      </w:r>
+      <w:r>
+        <w:br/>
+      </w:r>
+      <w:r>
+        <w:rPr>
+          <w:rStyle w:val="VerbatimChar"/>
+        </w:rPr>
+        <w:t xml:space="preserve">## timepoint2:item13  2.746e-15  8.011e-01  4.056e+03   0.000    1.000    </w:t>
+      </w:r>
+      <w:r>
+        <w:br/>
+      </w:r>
+      <w:r>
+        <w:rPr>
+          <w:rStyle w:val="VerbatimChar"/>
+        </w:rPr>
+        <w:t xml:space="preserve">## timepoint2:item14  2.746e-15  8.011e-01  4.056e+03   0.000    1.000    </w:t>
+      </w:r>
+      <w:r>
+        <w:br/>
+      </w:r>
+      <w:r>
+        <w:rPr>
+          <w:rStyle w:val="VerbatimChar"/>
+        </w:rPr>
+        <w:t xml:space="preserve">## timepoint2:item15  2.746e-15  8.011e-01  4.056e+03   0.000    1.000    </w:t>
+      </w:r>
+      <w:r>
+        <w:br/>
+      </w:r>
+      <w:r>
+        <w:rPr>
+          <w:rStyle w:val="VerbatimChar"/>
+        </w:rPr>
+        <w:t xml:space="preserve">## timepoint2:item16  2.746e-15  8.011e-01  4.056e+03   0.000    1.000    </w:t>
+      </w:r>
+      <w:r>
+        <w:br/>
+      </w:r>
+      <w:r>
+        <w:rPr>
+          <w:rStyle w:val="VerbatimChar"/>
+        </w:rPr>
+        <w:t xml:space="preserve">## timepoint2:item17  2.746e-15  8.011e-01  4.056e+03   0.000    1.000    </w:t>
+      </w:r>
+      <w:r>
+        <w:br/>
+      </w:r>
+      <w:r>
+        <w:rPr>
+          <w:rStyle w:val="VerbatimChar"/>
+        </w:rPr>
+        <w:t xml:space="preserve">## timepoint2:item18  2.746e-15  8.011e-01  4.056e+03   0.000    1.000    </w:t>
+      </w:r>
+      <w:r>
+        <w:br/>
+      </w:r>
+      <w:r>
+        <w:rPr>
+          <w:rStyle w:val="VerbatimChar"/>
+        </w:rPr>
+        <w:t xml:space="preserve">## timepoint2:item19  2.746e-15  8.011e-01  4.056e+03   0.000    1.000    </w:t>
+      </w:r>
+      <w:r>
+        <w:br/>
+      </w:r>
+      <w:r>
+        <w:rPr>
+          <w:rStyle w:val="VerbatimChar"/>
+        </w:rPr>
+        <w:t xml:space="preserve">## timepoint2:item20  2.746e-15  8.011e-01  4.056e+03   0.000    1.000    </w:t>
+      </w:r>
+      <w:r>
+        <w:br/>
+      </w:r>
+      <w:r>
+        <w:rPr>
+          <w:rStyle w:val="VerbatimChar"/>
+        </w:rPr>
+        <w:t xml:space="preserve">## ---</w:t>
+      </w:r>
+      <w:r>
+        <w:br/>
+      </w:r>
+      <w:r>
+        <w:rPr>
+          <w:rStyle w:val="VerbatimChar"/>
+        </w:rPr>
+        <w:t xml:space="preserve">## Signif. codes:  0 '***' 0.001 '**' 0.01 '*' 0.05 '.' 0.1 ' ' 1</w:t>
       </w:r>
     </w:p>
     <w:p>
@@ -5379,10 +5415,14 @@
         <w:t xml:space="preserve">). Therefore, further analysis is done without differentiating between the three subgroups. Instead, we consider the complete data set.</w:t>
       </w:r>
     </w:p>
+    <w:bookmarkStart w:id="27" w:name="mixed-model-sample-2"/>
     <w:p>
       <w:pPr>
-        <w:pStyle w:val="BodyText"/>
+        <w:pStyle w:val="Heading3"/>
       </w:pPr>
+      <w:r>
+        <w:t xml:space="preserve">Mixed Model Sample 2</w:t>
+      </w:r>
     </w:p>
     <w:p>
       <w:pPr>
@@ -5392,54 +5432,34 @@
         <w:rPr>
           <w:rStyle w:val="VerbatimChar"/>
         </w:rPr>
-        <w:t xml:space="preserve">## Analysis of Variance Table</w:t>
-      </w:r>
-      <w:r>
-        <w:br/>
-      </w:r>
-      <w:r>
-        <w:rPr>
-          <w:rStyle w:val="VerbatimChar"/>
-        </w:rPr>
-        <w:t xml:space="preserve">##                        npar  Sum Sq Mean Sq F value</w:t>
-      </w:r>
-      <w:r>
-        <w:br/>
-      </w:r>
-      <w:r>
-        <w:rPr>
-          <w:rStyle w:val="VerbatimChar"/>
-        </w:rPr>
-        <w:t xml:space="preserve">## timePoint                 1 258.299 258.299  7.5762</w:t>
-      </w:r>
-      <w:r>
-        <w:br/>
-      </w:r>
-      <w:r>
-        <w:rPr>
-          <w:rStyle w:val="VerbatimChar"/>
-        </w:rPr>
-        <w:t xml:space="preserve">## partLockdown              2  27.061  13.530  0.3969</w:t>
-      </w:r>
-      <w:r>
-        <w:br/>
-      </w:r>
-      <w:r>
-        <w:rPr>
-          <w:rStyle w:val="VerbatimChar"/>
-        </w:rPr>
-        <w:t xml:space="preserve">## timePoint:partLockdown    2  31.838  15.919  0.4669</w:t>
-      </w:r>
-    </w:p>
-    <w:p>
-      <w:pPr>
-        <w:pStyle w:val="SourceCode"/>
-      </w:pPr>
-      <w:r>
-        <w:rPr>
-          <w:rStyle w:val="VerbatimChar"/>
-        </w:rPr>
-        <w:t xml:space="preserve">## # Effect Size for ANOVA (Type III)</w:t>
+        <w:t xml:space="preserve">## Linear mixed model fit by REML. t-tests use Satterthwaite's method [</w:t>
+      </w:r>
+      <w:r>
+        <w:br/>
+      </w:r>
+      <w:r>
+        <w:rPr>
+          <w:rStyle w:val="VerbatimChar"/>
+        </w:rPr>
+        <w:t xml:space="preserve">## lmerModLmerTest]</w:t>
+      </w:r>
+      <w:r>
+        <w:br/>
+      </w:r>
+      <w:r>
+        <w:rPr>
+          <w:rStyle w:val="VerbatimChar"/>
+        </w:rPr>
+        <w:t xml:space="preserve">## Formula: score ~ timePoint * partLockdown * sex + (1 | id)</w:t>
+      </w:r>
+      <w:r>
+        <w:br/>
+      </w:r>
+      <w:r>
+        <w:rPr>
+          <w:rStyle w:val="VerbatimChar"/>
+        </w:rPr>
+        <w:t xml:space="preserve">##    Data: tb.ANOVA2.ID</w:t>
       </w:r>
       <w:r>
         <w:br/>
@@ -5457,117 +5477,7 @@
         <w:rPr>
           <w:rStyle w:val="VerbatimChar"/>
         </w:rPr>
-        <w:t xml:space="preserve">## Parameter              | Omega2 (partial) |       90% CI</w:t>
-      </w:r>
-      <w:r>
-        <w:br/>
-      </w:r>
-      <w:r>
-        <w:rPr>
-          <w:rStyle w:val="VerbatimChar"/>
-        </w:rPr>
-        <w:t xml:space="preserve">## --------------------------------------------------------</w:t>
-      </w:r>
-      <w:r>
-        <w:br/>
-      </w:r>
-      <w:r>
-        <w:rPr>
-          <w:rStyle w:val="VerbatimChar"/>
-        </w:rPr>
-        <w:t xml:space="preserve">## timePoint              |             0.05 | [0.00, 0.14]</w:t>
-      </w:r>
-      <w:r>
-        <w:br/>
-      </w:r>
-      <w:r>
-        <w:rPr>
-          <w:rStyle w:val="VerbatimChar"/>
-        </w:rPr>
-        <w:t xml:space="preserve">## partLockdown           |            -0.01 | [0.00, 0.00]</w:t>
-      </w:r>
-      <w:r>
-        <w:br/>
-      </w:r>
-      <w:r>
-        <w:rPr>
-          <w:rStyle w:val="VerbatimChar"/>
-        </w:rPr>
-        <w:t xml:space="preserve">## timePoint:partLockdown |            -0.01 | [0.00, 0.00]</w:t>
-      </w:r>
-    </w:p>
-    <w:p>
-      <w:pPr>
-        <w:pStyle w:val="SourceCode"/>
-      </w:pPr>
-      <w:r>
-        <w:rPr>
-          <w:rStyle w:val="VerbatimChar"/>
-        </w:rPr>
-        <w:t xml:space="preserve">## $lsmeans</w:t>
-      </w:r>
-      <w:r>
-        <w:br/>
-      </w:r>
-      <w:r>
-        <w:rPr>
-          <w:rStyle w:val="VerbatimChar"/>
-        </w:rPr>
-        <w:t xml:space="preserve">##  timePoint partLockdown lsmean   SE  df lower.CL upper.CL</w:t>
-      </w:r>
-      <w:r>
-        <w:br/>
-      </w:r>
-      <w:r>
-        <w:rPr>
-          <w:rStyle w:val="VerbatimChar"/>
-        </w:rPr>
-        <w:t xml:space="preserve">##  1         after          35.4 1.78 133     31.8     38.9</w:t>
-      </w:r>
-      <w:r>
-        <w:br/>
-      </w:r>
-      <w:r>
-        <w:rPr>
-          <w:rStyle w:val="VerbatimChar"/>
-        </w:rPr>
-        <w:t xml:space="preserve">##  4         after          36.5 1.78 133     33.0     40.0</w:t>
-      </w:r>
-      <w:r>
-        <w:br/>
-      </w:r>
-      <w:r>
-        <w:rPr>
-          <w:rStyle w:val="VerbatimChar"/>
-        </w:rPr>
-        <w:t xml:space="preserve">##  1         before         34.1 1.23 133     31.7     36.6</w:t>
-      </w:r>
-      <w:r>
-        <w:br/>
-      </w:r>
-      <w:r>
-        <w:rPr>
-          <w:rStyle w:val="VerbatimChar"/>
-        </w:rPr>
-        <w:t xml:space="preserve">##  4         before         37.3 1.23 133     34.9     39.7</w:t>
-      </w:r>
-      <w:r>
-        <w:br/>
-      </w:r>
-      <w:r>
-        <w:rPr>
-          <w:rStyle w:val="VerbatimChar"/>
-        </w:rPr>
-        <w:t xml:space="preserve">##  1         within         36.4 1.91 133     32.6     40.2</w:t>
-      </w:r>
-      <w:r>
-        <w:br/>
-      </w:r>
-      <w:r>
-        <w:rPr>
-          <w:rStyle w:val="VerbatimChar"/>
-        </w:rPr>
-        <w:t xml:space="preserve">##  4         within         38.5 1.91 133     34.7     42.3</w:t>
+        <w:t xml:space="preserve">## REML criterion at convergence: 1145.1</w:t>
       </w:r>
       <w:r>
         <w:br/>
@@ -5585,16 +5495,25 @@
         <w:rPr>
           <w:rStyle w:val="VerbatimChar"/>
         </w:rPr>
-        <w:t xml:space="preserve">## Degrees-of-freedom method: kenward-roger </w:t>
-      </w:r>
-      <w:r>
-        <w:br/>
-      </w:r>
-      <w:r>
-        <w:rPr>
-          <w:rStyle w:val="VerbatimChar"/>
-        </w:rPr>
-        <w:t xml:space="preserve">## Confidence level used: 0.95 </w:t>
+        <w:t xml:space="preserve">## Scaled residuals: </w:t>
+      </w:r>
+      <w:r>
+        <w:br/>
+      </w:r>
+      <w:r>
+        <w:rPr>
+          <w:rStyle w:val="VerbatimChar"/>
+        </w:rPr>
+        <w:t xml:space="preserve">##      Min       1Q   Median       3Q      Max </w:t>
+      </w:r>
+      <w:r>
+        <w:br/>
+      </w:r>
+      <w:r>
+        <w:rPr>
+          <w:rStyle w:val="VerbatimChar"/>
+        </w:rPr>
+        <w:t xml:space="preserve">## -2.02375 -0.52774  0.00793  0.46069  2.03383 </w:t>
       </w:r>
       <w:r>
         <w:br/>
@@ -5612,151 +5531,43 @@
         <w:rPr>
           <w:rStyle w:val="VerbatimChar"/>
         </w:rPr>
-        <w:t xml:space="preserve">## $contrasts</w:t>
-      </w:r>
-      <w:r>
-        <w:br/>
-      </w:r>
-      <w:r>
-        <w:rPr>
-          <w:rStyle w:val="VerbatimChar"/>
-        </w:rPr>
-        <w:t xml:space="preserve">##  contrast            estimate   SE  df t.ratio p.value</w:t>
-      </w:r>
-      <w:r>
-        <w:br/>
-      </w:r>
-      <w:r>
-        <w:rPr>
-          <w:rStyle w:val="VerbatimChar"/>
-        </w:rPr>
-        <w:t xml:space="preserve">##  1 after - 4 after     -1.136 1.76  84  -0.645  0.9871</w:t>
-      </w:r>
-      <w:r>
-        <w:br/>
-      </w:r>
-      <w:r>
-        <w:rPr>
-          <w:rStyle w:val="VerbatimChar"/>
-        </w:rPr>
-        <w:t xml:space="preserve">##  1 after - 1 before     1.233 2.16 133   0.571  0.9928</w:t>
-      </w:r>
-      <w:r>
-        <w:br/>
-      </w:r>
-      <w:r>
-        <w:rPr>
-          <w:rStyle w:val="VerbatimChar"/>
-        </w:rPr>
-        <w:t xml:space="preserve">##  1 after - 4 before    -1.941 2.16 133  -0.898  0.9464</w:t>
-      </w:r>
-      <w:r>
-        <w:br/>
-      </w:r>
-      <w:r>
-        <w:rPr>
-          <w:rStyle w:val="VerbatimChar"/>
-        </w:rPr>
-        <w:t xml:space="preserve">##  1 after - 1 within    -1.005 2.61 133  -0.385  0.9989</w:t>
-      </w:r>
-      <w:r>
-        <w:br/>
-      </w:r>
-      <w:r>
-        <w:rPr>
-          <w:rStyle w:val="VerbatimChar"/>
-        </w:rPr>
-        <w:t xml:space="preserve">##  1 after - 4 within    -3.163 2.61 133  -1.211  0.8307</w:t>
-      </w:r>
-      <w:r>
-        <w:br/>
-      </w:r>
-      <w:r>
-        <w:rPr>
-          <w:rStyle w:val="VerbatimChar"/>
-        </w:rPr>
-        <w:t xml:space="preserve">##  4 after - 1 before     2.370 2.16 133   1.096  0.8820</w:t>
-      </w:r>
-      <w:r>
-        <w:br/>
-      </w:r>
-      <w:r>
-        <w:rPr>
-          <w:rStyle w:val="VerbatimChar"/>
-        </w:rPr>
-        <w:t xml:space="preserve">##  4 after - 4 before    -0.804 2.16 133  -0.372  0.9991</w:t>
-      </w:r>
-      <w:r>
-        <w:br/>
-      </w:r>
-      <w:r>
-        <w:rPr>
-          <w:rStyle w:val="VerbatimChar"/>
-        </w:rPr>
-        <w:t xml:space="preserve">##  4 after - 1 within     0.132 2.61 133   0.050  1.0000</w:t>
-      </w:r>
-      <w:r>
-        <w:br/>
-      </w:r>
-      <w:r>
-        <w:rPr>
-          <w:rStyle w:val="VerbatimChar"/>
-        </w:rPr>
-        <w:t xml:space="preserve">##  4 after - 4 within    -2.026 2.61 133  -0.776  0.9711</w:t>
-      </w:r>
-      <w:r>
-        <w:br/>
-      </w:r>
-      <w:r>
-        <w:rPr>
-          <w:rStyle w:val="VerbatimChar"/>
-        </w:rPr>
-        <w:t xml:space="preserve">##  1 before - 4 before   -3.174 1.22  84  -2.607  0.1069</w:t>
-      </w:r>
-      <w:r>
-        <w:br/>
-      </w:r>
-      <w:r>
-        <w:rPr>
-          <w:rStyle w:val="VerbatimChar"/>
-        </w:rPr>
-        <w:t xml:space="preserve">##  1 before - 1 within   -2.238 2.27 133  -0.984  0.9222</w:t>
-      </w:r>
-      <w:r>
-        <w:br/>
-      </w:r>
-      <w:r>
-        <w:rPr>
-          <w:rStyle w:val="VerbatimChar"/>
-        </w:rPr>
-        <w:t xml:space="preserve">##  1 before - 4 within   -4.396 2.27 133  -1.933  0.3866</w:t>
-      </w:r>
-      <w:r>
-        <w:br/>
-      </w:r>
-      <w:r>
-        <w:rPr>
-          <w:rStyle w:val="VerbatimChar"/>
-        </w:rPr>
-        <w:t xml:space="preserve">##  4 before - 1 within    0.936 2.27 133   0.412  0.9985</w:t>
-      </w:r>
-      <w:r>
-        <w:br/>
-      </w:r>
-      <w:r>
-        <w:rPr>
-          <w:rStyle w:val="VerbatimChar"/>
-        </w:rPr>
-        <w:t xml:space="preserve">##  4 before - 4 within   -1.222 2.27 133  -0.537  0.9945</w:t>
-      </w:r>
-      <w:r>
-        <w:br/>
-      </w:r>
-      <w:r>
-        <w:rPr>
-          <w:rStyle w:val="VerbatimChar"/>
-        </w:rPr>
-        <w:t xml:space="preserve">##  1 within - 4 within   -2.158 1.89  84  -1.139  0.8636</w:t>
+        <w:t xml:space="preserve">## Random effects:</w:t>
+      </w:r>
+      <w:r>
+        <w:br/>
+      </w:r>
+      <w:r>
+        <w:rPr>
+          <w:rStyle w:val="VerbatimChar"/>
+        </w:rPr>
+        <w:t xml:space="preserve">##  Groups   Name        Variance Std.Dev.</w:t>
+      </w:r>
+      <w:r>
+        <w:br/>
+      </w:r>
+      <w:r>
+        <w:rPr>
+          <w:rStyle w:val="VerbatimChar"/>
+        </w:rPr>
+        <w:t xml:space="preserve">##  id       (Intercept) 31.78    5.637   </w:t>
+      </w:r>
+      <w:r>
+        <w:br/>
+      </w:r>
+      <w:r>
+        <w:rPr>
+          <w:rStyle w:val="VerbatimChar"/>
+        </w:rPr>
+        <w:t xml:space="preserve">##  Residual             33.58    5.795   </w:t>
+      </w:r>
+      <w:r>
+        <w:br/>
+      </w:r>
+      <w:r>
+        <w:rPr>
+          <w:rStyle w:val="VerbatimChar"/>
+        </w:rPr>
+        <w:t xml:space="preserve">## Number of obs: 174, groups:  id, 87</w:t>
       </w:r>
       <w:r>
         <w:br/>
@@ -5774,16 +5585,601 @@
         <w:rPr>
           <w:rStyle w:val="VerbatimChar"/>
         </w:rPr>
-        <w:t xml:space="preserve">## Degrees-of-freedom method: kenward-roger </w:t>
-      </w:r>
-      <w:r>
-        <w:br/>
-      </w:r>
-      <w:r>
-        <w:rPr>
-          <w:rStyle w:val="VerbatimChar"/>
-        </w:rPr>
-        <w:t xml:space="preserve">## P value adjustment: tukey method for comparing a family of 6 estimates</w:t>
+        <w:t xml:space="preserve">## Fixed effects:</w:t>
+      </w:r>
+      <w:r>
+        <w:br/>
+      </w:r>
+      <w:r>
+        <w:rPr>
+          <w:rStyle w:val="VerbatimChar"/>
+        </w:rPr>
+        <w:t xml:space="preserve">##                                       Estimate Std. Error       df t value</w:t>
+      </w:r>
+      <w:r>
+        <w:br/>
+      </w:r>
+      <w:r>
+        <w:rPr>
+          <w:rStyle w:val="VerbatimChar"/>
+        </w:rPr>
+        <w:t xml:space="preserve">## (Intercept)                            36.1176     1.9607 131.0255  18.420</w:t>
+      </w:r>
+      <w:r>
+        <w:br/>
+      </w:r>
+      <w:r>
+        <w:rPr>
+          <w:rStyle w:val="VerbatimChar"/>
+        </w:rPr>
+        <w:t xml:space="preserve">## timePoint4                              2.8824     1.9876  81.0000   1.450</w:t>
+      </w:r>
+      <w:r>
+        <w:br/>
+      </w:r>
+      <w:r>
+        <w:rPr>
+          <w:rStyle w:val="VerbatimChar"/>
+        </w:rPr>
+        <w:t xml:space="preserve">## partLockdownbefore                     -0.9325     2.5030 131.0255  -0.373</w:t>
+      </w:r>
+      <w:r>
+        <w:br/>
+      </w:r>
+      <w:r>
+        <w:rPr>
+          <w:rStyle w:val="VerbatimChar"/>
+        </w:rPr>
+        <w:t xml:space="preserve">## partLockdownwithin                      2.7285     2.9786 131.0255   0.916</w:t>
+      </w:r>
+      <w:r>
+        <w:br/>
+      </w:r>
+      <w:r>
+        <w:rPr>
+          <w:rStyle w:val="VerbatimChar"/>
+        </w:rPr>
+        <w:t xml:space="preserve">## sexmale                                -3.3176     4.1129 131.0255  -0.807</w:t>
+      </w:r>
+      <w:r>
+        <w:br/>
+      </w:r>
+      <w:r>
+        <w:rPr>
+          <w:rStyle w:val="VerbatimChar"/>
+        </w:rPr>
+        <w:t xml:space="preserve">## timePoint4:partLockdownbefore           0.8214     2.5373  81.0000   0.324</w:t>
+      </w:r>
+      <w:r>
+        <w:br/>
+      </w:r>
+      <w:r>
+        <w:rPr>
+          <w:rStyle w:val="VerbatimChar"/>
+        </w:rPr>
+        <w:t xml:space="preserve">## timePoint4:partLockdownwithin          -1.7285     3.0194  81.0000  -0.572</w:t>
+      </w:r>
+      <w:r>
+        <w:br/>
+      </w:r>
+      <w:r>
+        <w:rPr>
+          <w:rStyle w:val="VerbatimChar"/>
+        </w:rPr>
+        <w:t xml:space="preserve">## timePoint4:sexmale                     -7.6824     4.1692  81.0000  -1.843</w:t>
+      </w:r>
+      <w:r>
+        <w:br/>
+      </w:r>
+      <w:r>
+        <w:rPr>
+          <w:rStyle w:val="VerbatimChar"/>
+        </w:rPr>
+        <w:t xml:space="preserve">## partLockdownbefore:sexmale              0.7640     4.7724 131.0255   0.160</w:t>
+      </w:r>
+      <w:r>
+        <w:br/>
+      </w:r>
+      <w:r>
+        <w:rPr>
+          <w:rStyle w:val="VerbatimChar"/>
+        </w:rPr>
+        <w:t xml:space="preserve">## partLockdownwithin:sexmale             -4.5285     5.7303 131.0255  -0.790</w:t>
+      </w:r>
+      <w:r>
+        <w:br/>
+      </w:r>
+      <w:r>
+        <w:rPr>
+          <w:rStyle w:val="VerbatimChar"/>
+        </w:rPr>
+        <w:t xml:space="preserve">## timePoint4:partLockdownbefore:sexmale   6.3997     4.8378  81.0000   1.323</w:t>
+      </w:r>
+      <w:r>
+        <w:br/>
+      </w:r>
+      <w:r>
+        <w:rPr>
+          <w:rStyle w:val="VerbatimChar"/>
+        </w:rPr>
+        <w:t xml:space="preserve">## timePoint4:partLockdownwithin:sexmale  10.8618     5.8087  81.0000   1.870</w:t>
+      </w:r>
+      <w:r>
+        <w:br/>
+      </w:r>
+      <w:r>
+        <w:rPr>
+          <w:rStyle w:val="VerbatimChar"/>
+        </w:rPr>
+        <w:t xml:space="preserve">##                                       Pr(&gt;|t|)    </w:t>
+      </w:r>
+      <w:r>
+        <w:br/>
+      </w:r>
+      <w:r>
+        <w:rPr>
+          <w:rStyle w:val="VerbatimChar"/>
+        </w:rPr>
+        <w:t xml:space="preserve">## (Intercept)                             &lt;2e-16 ***</w:t>
+      </w:r>
+      <w:r>
+        <w:br/>
+      </w:r>
+      <w:r>
+        <w:rPr>
+          <w:rStyle w:val="VerbatimChar"/>
+        </w:rPr>
+        <w:t xml:space="preserve">## timePoint4                              0.1509    </w:t>
+      </w:r>
+      <w:r>
+        <w:br/>
+      </w:r>
+      <w:r>
+        <w:rPr>
+          <w:rStyle w:val="VerbatimChar"/>
+        </w:rPr>
+        <w:t xml:space="preserve">## partLockdownbefore                      0.7101    </w:t>
+      </w:r>
+      <w:r>
+        <w:br/>
+      </w:r>
+      <w:r>
+        <w:rPr>
+          <w:rStyle w:val="VerbatimChar"/>
+        </w:rPr>
+        <w:t xml:space="preserve">## partLockdownwithin                      0.3613    </w:t>
+      </w:r>
+      <w:r>
+        <w:br/>
+      </w:r>
+      <w:r>
+        <w:rPr>
+          <w:rStyle w:val="VerbatimChar"/>
+        </w:rPr>
+        <w:t xml:space="preserve">## sexmale                                 0.4213    </w:t>
+      </w:r>
+      <w:r>
+        <w:br/>
+      </w:r>
+      <w:r>
+        <w:rPr>
+          <w:rStyle w:val="VerbatimChar"/>
+        </w:rPr>
+        <w:t xml:space="preserve">## timePoint4:partLockdownbefore           0.7470    </w:t>
+      </w:r>
+      <w:r>
+        <w:br/>
+      </w:r>
+      <w:r>
+        <w:rPr>
+          <w:rStyle w:val="VerbatimChar"/>
+        </w:rPr>
+        <w:t xml:space="preserve">## timePoint4:partLockdownwithin           0.5686    </w:t>
+      </w:r>
+      <w:r>
+        <w:br/>
+      </w:r>
+      <w:r>
+        <w:rPr>
+          <w:rStyle w:val="VerbatimChar"/>
+        </w:rPr>
+        <w:t xml:space="preserve">## timePoint4:sexmale                      0.0690 .  </w:t>
+      </w:r>
+      <w:r>
+        <w:br/>
+      </w:r>
+      <w:r>
+        <w:rPr>
+          <w:rStyle w:val="VerbatimChar"/>
+        </w:rPr>
+        <w:t xml:space="preserve">## partLockdownbefore:sexmale              0.8731    </w:t>
+      </w:r>
+      <w:r>
+        <w:br/>
+      </w:r>
+      <w:r>
+        <w:rPr>
+          <w:rStyle w:val="VerbatimChar"/>
+        </w:rPr>
+        <w:t xml:space="preserve">## partLockdownwithin:sexmale              0.4308    </w:t>
+      </w:r>
+      <w:r>
+        <w:br/>
+      </w:r>
+      <w:r>
+        <w:rPr>
+          <w:rStyle w:val="VerbatimChar"/>
+        </w:rPr>
+        <w:t xml:space="preserve">## timePoint4:partLockdownbefore:sexmale   0.1896    </w:t>
+      </w:r>
+      <w:r>
+        <w:br/>
+      </w:r>
+      <w:r>
+        <w:rPr>
+          <w:rStyle w:val="VerbatimChar"/>
+        </w:rPr>
+        <w:t xml:space="preserve">## timePoint4:partLockdownwithin:sexmale   0.0651 .  </w:t>
+      </w:r>
+      <w:r>
+        <w:br/>
+      </w:r>
+      <w:r>
+        <w:rPr>
+          <w:rStyle w:val="VerbatimChar"/>
+        </w:rPr>
+        <w:t xml:space="preserve">## ---</w:t>
+      </w:r>
+      <w:r>
+        <w:br/>
+      </w:r>
+      <w:r>
+        <w:rPr>
+          <w:rStyle w:val="VerbatimChar"/>
+        </w:rPr>
+        <w:t xml:space="preserve">## Signif. codes:  0 '***' 0.001 '**' 0.01 '*' 0.05 '.' 0.1 ' ' 1</w:t>
+      </w:r>
+      <w:r>
+        <w:br/>
+      </w:r>
+      <w:r>
+        <w:rPr>
+          <w:rStyle w:val="VerbatimChar"/>
+        </w:rPr>
+        <w:t xml:space="preserve">## </w:t>
+      </w:r>
+      <w:r>
+        <w:br/>
+      </w:r>
+      <w:r>
+        <w:rPr>
+          <w:rStyle w:val="VerbatimChar"/>
+        </w:rPr>
+        <w:t xml:space="preserve">## Correlation of Fixed Effects:</w:t>
+      </w:r>
+      <w:r>
+        <w:br/>
+      </w:r>
+      <w:r>
+        <w:rPr>
+          <w:rStyle w:val="VerbatimChar"/>
+        </w:rPr>
+        <w:t xml:space="preserve">##                    (Intr) tmPnt4 prtLckdwnb prtLckdwnw sexmal tmPnt4:prtLckdwnb</w:t>
+      </w:r>
+      <w:r>
+        <w:br/>
+      </w:r>
+      <w:r>
+        <w:rPr>
+          <w:rStyle w:val="VerbatimChar"/>
+        </w:rPr>
+        <w:t xml:space="preserve">## timePoint4         -0.507                                                      </w:t>
+      </w:r>
+      <w:r>
+        <w:br/>
+      </w:r>
+      <w:r>
+        <w:rPr>
+          <w:rStyle w:val="VerbatimChar"/>
+        </w:rPr>
+        <w:t xml:space="preserve">## prtLckdwnbf        -0.783  0.397                                               </w:t>
+      </w:r>
+      <w:r>
+        <w:br/>
+      </w:r>
+      <w:r>
+        <w:rPr>
+          <w:rStyle w:val="VerbatimChar"/>
+        </w:rPr>
+        <w:t xml:space="preserve">## prtLckdwnwt        -0.658  0.334  0.516                                        </w:t>
+      </w:r>
+      <w:r>
+        <w:br/>
+      </w:r>
+      <w:r>
+        <w:rPr>
+          <w:rStyle w:val="VerbatimChar"/>
+        </w:rPr>
+        <w:t xml:space="preserve">## sexmale            -0.477  0.242  0.373      0.314                             </w:t>
+      </w:r>
+      <w:r>
+        <w:br/>
+      </w:r>
+      <w:r>
+        <w:rPr>
+          <w:rStyle w:val="VerbatimChar"/>
+        </w:rPr>
+        <w:t xml:space="preserve">## tmPnt4:prtLckdwnb   0.397 -0.783 -0.507     -0.261     -0.189                  </w:t>
+      </w:r>
+      <w:r>
+        <w:br/>
+      </w:r>
+      <w:r>
+        <w:rPr>
+          <w:rStyle w:val="VerbatimChar"/>
+        </w:rPr>
+        <w:t xml:space="preserve">## tmPnt4:prtLckdwnw   0.334 -0.658 -0.261     -0.507     -0.159  0.516           </w:t>
+      </w:r>
+      <w:r>
+        <w:br/>
+      </w:r>
+      <w:r>
+        <w:rPr>
+          <w:rStyle w:val="VerbatimChar"/>
+        </w:rPr>
+        <w:t xml:space="preserve">## tmPnt4:sxml         0.242 -0.477 -0.189     -0.159     -0.507  0.373           </w:t>
+      </w:r>
+      <w:r>
+        <w:br/>
+      </w:r>
+      <w:r>
+        <w:rPr>
+          <w:rStyle w:val="VerbatimChar"/>
+        </w:rPr>
+        <w:t xml:space="preserve">## prtLckdwnb:         0.411 -0.208 -0.524     -0.270     -0.862  0.266           </w:t>
+      </w:r>
+      <w:r>
+        <w:br/>
+      </w:r>
+      <w:r>
+        <w:rPr>
+          <w:rStyle w:val="VerbatimChar"/>
+        </w:rPr>
+        <w:t xml:space="preserve">## prtLckdwnw:         0.342 -0.173 -0.268     -0.520     -0.718  0.136           </w:t>
+      </w:r>
+      <w:r>
+        <w:br/>
+      </w:r>
+      <w:r>
+        <w:rPr>
+          <w:rStyle w:val="VerbatimChar"/>
+        </w:rPr>
+        <w:t xml:space="preserve">## tmPnt4:prtLckdwnb: -0.208  0.411  0.266      0.137      0.437 -0.524           </w:t>
+      </w:r>
+      <w:r>
+        <w:br/>
+      </w:r>
+      <w:r>
+        <w:rPr>
+          <w:rStyle w:val="VerbatimChar"/>
+        </w:rPr>
+        <w:t xml:space="preserve">## tmPnt4:prtLckdwnw: -0.173  0.342  0.136      0.263      0.364 -0.268           </w:t>
+      </w:r>
+      <w:r>
+        <w:br/>
+      </w:r>
+      <w:r>
+        <w:rPr>
+          <w:rStyle w:val="VerbatimChar"/>
+        </w:rPr>
+        <w:t xml:space="preserve">##                    tmPnt4:prtLckdwnw tmPn4: prtLckdwnb: prtLckdwnw:</w:t>
+      </w:r>
+      <w:r>
+        <w:br/>
+      </w:r>
+      <w:r>
+        <w:rPr>
+          <w:rStyle w:val="VerbatimChar"/>
+        </w:rPr>
+        <w:t xml:space="preserve">## timePoint4                                                         </w:t>
+      </w:r>
+      <w:r>
+        <w:br/>
+      </w:r>
+      <w:r>
+        <w:rPr>
+          <w:rStyle w:val="VerbatimChar"/>
+        </w:rPr>
+        <w:t xml:space="preserve">## prtLckdwnbf                                                        </w:t>
+      </w:r>
+      <w:r>
+        <w:br/>
+      </w:r>
+      <w:r>
+        <w:rPr>
+          <w:rStyle w:val="VerbatimChar"/>
+        </w:rPr>
+        <w:t xml:space="preserve">## prtLckdwnwt                                                        </w:t>
+      </w:r>
+      <w:r>
+        <w:br/>
+      </w:r>
+      <w:r>
+        <w:rPr>
+          <w:rStyle w:val="VerbatimChar"/>
+        </w:rPr>
+        <w:t xml:space="preserve">## sexmale                                                            </w:t>
+      </w:r>
+      <w:r>
+        <w:br/>
+      </w:r>
+      <w:r>
+        <w:rPr>
+          <w:rStyle w:val="VerbatimChar"/>
+        </w:rPr>
+        <w:t xml:space="preserve">## tmPnt4:prtLckdwnb                                                  </w:t>
+      </w:r>
+      <w:r>
+        <w:br/>
+      </w:r>
+      <w:r>
+        <w:rPr>
+          <w:rStyle w:val="VerbatimChar"/>
+        </w:rPr>
+        <w:t xml:space="preserve">## tmPnt4:prtLckdwnw                                                  </w:t>
+      </w:r>
+      <w:r>
+        <w:br/>
+      </w:r>
+      <w:r>
+        <w:rPr>
+          <w:rStyle w:val="VerbatimChar"/>
+        </w:rPr>
+        <w:t xml:space="preserve">## tmPnt4:sxml         0.314                                          </w:t>
+      </w:r>
+      <w:r>
+        <w:br/>
+      </w:r>
+      <w:r>
+        <w:rPr>
+          <w:rStyle w:val="VerbatimChar"/>
+        </w:rPr>
+        <w:t xml:space="preserve">## prtLckdwnb:         0.137             0.437                        </w:t>
+      </w:r>
+      <w:r>
+        <w:br/>
+      </w:r>
+      <w:r>
+        <w:rPr>
+          <w:rStyle w:val="VerbatimChar"/>
+        </w:rPr>
+        <w:t xml:space="preserve">## prtLckdwnw:         0.263             0.364  0.619                 </w:t>
+      </w:r>
+      <w:r>
+        <w:br/>
+      </w:r>
+      <w:r>
+        <w:rPr>
+          <w:rStyle w:val="VerbatimChar"/>
+        </w:rPr>
+        <w:t xml:space="preserve">## tmPnt4:prtLckdwnb: -0.270            -0.862 -0.507      -0.314     </w:t>
+      </w:r>
+      <w:r>
+        <w:br/>
+      </w:r>
+      <w:r>
+        <w:rPr>
+          <w:rStyle w:val="VerbatimChar"/>
+        </w:rPr>
+        <w:t xml:space="preserve">## tmPnt4:prtLckdwnw: -0.520            -0.718 -0.314      -0.507     </w:t>
+      </w:r>
+      <w:r>
+        <w:br/>
+      </w:r>
+      <w:r>
+        <w:rPr>
+          <w:rStyle w:val="VerbatimChar"/>
+        </w:rPr>
+        <w:t xml:space="preserve">##                    tmPnt4:prtLckdwnb:</w:t>
+      </w:r>
+      <w:r>
+        <w:br/>
+      </w:r>
+      <w:r>
+        <w:rPr>
+          <w:rStyle w:val="VerbatimChar"/>
+        </w:rPr>
+        <w:t xml:space="preserve">## timePoint4                           </w:t>
+      </w:r>
+      <w:r>
+        <w:br/>
+      </w:r>
+      <w:r>
+        <w:rPr>
+          <w:rStyle w:val="VerbatimChar"/>
+        </w:rPr>
+        <w:t xml:space="preserve">## prtLckdwnbf                          </w:t>
+      </w:r>
+      <w:r>
+        <w:br/>
+      </w:r>
+      <w:r>
+        <w:rPr>
+          <w:rStyle w:val="VerbatimChar"/>
+        </w:rPr>
+        <w:t xml:space="preserve">## prtLckdwnwt                          </w:t>
+      </w:r>
+      <w:r>
+        <w:br/>
+      </w:r>
+      <w:r>
+        <w:rPr>
+          <w:rStyle w:val="VerbatimChar"/>
+        </w:rPr>
+        <w:t xml:space="preserve">## sexmale                              </w:t>
+      </w:r>
+      <w:r>
+        <w:br/>
+      </w:r>
+      <w:r>
+        <w:rPr>
+          <w:rStyle w:val="VerbatimChar"/>
+        </w:rPr>
+        <w:t xml:space="preserve">## tmPnt4:prtLckdwnb                    </w:t>
+      </w:r>
+      <w:r>
+        <w:br/>
+      </w:r>
+      <w:r>
+        <w:rPr>
+          <w:rStyle w:val="VerbatimChar"/>
+        </w:rPr>
+        <w:t xml:space="preserve">## tmPnt4:prtLckdwnw                    </w:t>
+      </w:r>
+      <w:r>
+        <w:br/>
+      </w:r>
+      <w:r>
+        <w:rPr>
+          <w:rStyle w:val="VerbatimChar"/>
+        </w:rPr>
+        <w:t xml:space="preserve">## tmPnt4:sxml                          </w:t>
+      </w:r>
+      <w:r>
+        <w:br/>
+      </w:r>
+      <w:r>
+        <w:rPr>
+          <w:rStyle w:val="VerbatimChar"/>
+        </w:rPr>
+        <w:t xml:space="preserve">## prtLckdwnb:                          </w:t>
+      </w:r>
+      <w:r>
+        <w:br/>
+      </w:r>
+      <w:r>
+        <w:rPr>
+          <w:rStyle w:val="VerbatimChar"/>
+        </w:rPr>
+        <w:t xml:space="preserve">## prtLckdwnw:                          </w:t>
+      </w:r>
+      <w:r>
+        <w:br/>
+      </w:r>
+      <w:r>
+        <w:rPr>
+          <w:rStyle w:val="VerbatimChar"/>
+        </w:rPr>
+        <w:t xml:space="preserve">## tmPnt4:prtLckdwnb:                   </w:t>
+      </w:r>
+      <w:r>
+        <w:br/>
+      </w:r>
+      <w:r>
+        <w:rPr>
+          <w:rStyle w:val="VerbatimChar"/>
+        </w:rPr>
+        <w:t xml:space="preserve">## tmPnt4:prtLckdwnw:  0.619</w:t>
       </w:r>
     </w:p>
     <w:p>
@@ -5842,6 +6238,8 @@
       </w:r>
     </w:p>
     <w:bookmarkEnd w:id="27"/>
+    <w:bookmarkEnd w:id="28"/>
+    <w:bookmarkEnd w:id="29"/>
     <w:sectPr/>
   </w:body>
 </w:document>

</xml_diff>

<commit_message>
- mixed model sample 1 and 2 - doc file with mixed model results
</commit_message>
<xml_diff>
--- a/STAIStabilityAnalysis.docx
+++ b/STAIStabilityAnalysis.docx
@@ -159,7 +159,7 @@
     </w:p>
     <w:bookmarkEnd w:id="22"/>
     <w:bookmarkEnd w:id="23"/>
-    <w:bookmarkStart w:id="29" w:name="results"/>
+    <w:bookmarkStart w:id="30" w:name="results"/>
     <w:p>
       <w:pPr>
         <w:pStyle w:val="Heading1"/>
@@ -4672,13 +4672,60 @@
         <w:t xml:space="preserve">).</w:t>
       </w:r>
     </w:p>
-    <w:bookmarkStart w:id="28" w:name="mixed-model-sample-1"/>
+    <w:bookmarkStart w:id="27" w:name="mixed-model-sample-1"/>
     <w:p>
       <w:pPr>
         <w:pStyle w:val="Heading2"/>
       </w:pPr>
       <w:r>
         <w:t xml:space="preserve">Mixed Model Sample 1</w:t>
+      </w:r>
+    </w:p>
+    <w:p>
+      <w:pPr>
+        <w:pStyle w:val="FirstParagraph"/>
+      </w:pPr>
+      <w:r>
+        <w:drawing>
+          <wp:inline>
+            <wp:extent cx="5334000" cy="4267200"/>
+            <wp:effectExtent b="0" l="0" r="0" t="0"/>
+            <wp:docPr descr="" title="" id="1" name="Picture"/>
+            <a:graphic>
+              <a:graphicData uri="http://schemas.openxmlformats.org/drawingml/2006/picture">
+                <pic:pic>
+                  <pic:nvPicPr>
+                    <pic:cNvPr descr="STAIStabilityAnalysis_files/figure-docx/mixed%20model%20first%20sample-1.png" id="0" name="Picture"/>
+                    <pic:cNvPicPr>
+                      <a:picLocks noChangeArrowheads="1" noChangeAspect="1"/>
+                    </pic:cNvPicPr>
+                  </pic:nvPicPr>
+                  <pic:blipFill>
+                    <a:blip r:embed="rId26"/>
+                    <a:stretch>
+                      <a:fillRect/>
+                    </a:stretch>
+                  </pic:blipFill>
+                  <pic:spPr bwMode="auto">
+                    <a:xfrm>
+                      <a:off x="0" y="0"/>
+                      <a:ext cx="5334000" cy="4267200"/>
+                    </a:xfrm>
+                    <a:prstGeom prst="rect">
+                      <a:avLst/>
+                    </a:prstGeom>
+                    <a:noFill/>
+                    <a:ln w="9525">
+                      <a:noFill/>
+                      <a:headEnd/>
+                      <a:tailEnd/>
+                    </a:ln>
+                  </pic:spPr>
+                </pic:pic>
+              </a:graphicData>
+            </a:graphic>
+          </wp:inline>
+        </w:drawing>
       </w:r>
     </w:p>
     <w:p>
@@ -4689,7 +4736,7 @@
         <w:rPr>
           <w:rStyle w:val="VerbatimChar"/>
         </w:rPr>
-        <w:t xml:space="preserve">## Linear mixed model fit by REML. t-tests use Satterthwaite's method [</w:t>
+        <w:t xml:space="preserve">## Type III Analysis of Variance Table with Satterthwaite's method</w:t>
       </w:r>
       <w:r>
         <w:br/>
@@ -4698,7 +4745,7 @@
         <w:rPr>
           <w:rStyle w:val="VerbatimChar"/>
         </w:rPr>
-        <w:t xml:space="preserve">## lmerModLmerTest]</w:t>
+        <w:t xml:space="preserve">##                Sum Sq Mean Sq NumDF DenDF F value    Pr(&gt;F)    </w:t>
       </w:r>
       <w:r>
         <w:br/>
@@ -4707,7 +4754,7 @@
         <w:rPr>
           <w:rStyle w:val="VerbatimChar"/>
         </w:rPr>
-        <w:t xml:space="preserve">## Formula: score ~ timepoint * item + (1 | id)</w:t>
+        <w:t xml:space="preserve">## timepoint       896.1   896.1     1  4056  53.188 3.626e-13 ***</w:t>
       </w:r>
       <w:r>
         <w:br/>
@@ -4716,7 +4763,7 @@
         <w:rPr>
           <w:rStyle w:val="VerbatimChar"/>
         </w:rPr>
-        <w:t xml:space="preserve">##    Data: tb.ANOVA.ID</w:t>
+        <w:t xml:space="preserve">## item              0.0     0.0    19  4056   0.000         1    </w:t>
       </w:r>
       <w:r>
         <w:br/>
@@ -4725,493 +4772,7 @@
         <w:rPr>
           <w:rStyle w:val="VerbatimChar"/>
         </w:rPr>
-        <w:t xml:space="preserve">## </w:t>
-      </w:r>
-      <w:r>
-        <w:br/>
-      </w:r>
-      <w:r>
-        <w:rPr>
-          <w:rStyle w:val="VerbatimChar"/>
-        </w:rPr>
-        <w:t xml:space="preserve">## REML criterion at convergence: 24216.2</w:t>
-      </w:r>
-      <w:r>
-        <w:br/>
-      </w:r>
-      <w:r>
-        <w:rPr>
-          <w:rStyle w:val="VerbatimChar"/>
-        </w:rPr>
-        <w:t xml:space="preserve">## </w:t>
-      </w:r>
-      <w:r>
-        <w:br/>
-      </w:r>
-      <w:r>
-        <w:rPr>
-          <w:rStyle w:val="VerbatimChar"/>
-        </w:rPr>
-        <w:t xml:space="preserve">## Scaled residuals: </w:t>
-      </w:r>
-      <w:r>
-        <w:br/>
-      </w:r>
-      <w:r>
-        <w:rPr>
-          <w:rStyle w:val="VerbatimChar"/>
-        </w:rPr>
-        <w:t xml:space="preserve">##     Min      1Q  Median      3Q     Max </w:t>
-      </w:r>
-      <w:r>
-        <w:br/>
-      </w:r>
-      <w:r>
-        <w:rPr>
-          <w:rStyle w:val="VerbatimChar"/>
-        </w:rPr>
-        <w:t xml:space="preserve">## -3.2584 -0.4604  0.0025  0.4730  3.3011 </w:t>
-      </w:r>
-      <w:r>
-        <w:br/>
-      </w:r>
-      <w:r>
-        <w:rPr>
-          <w:rStyle w:val="VerbatimChar"/>
-        </w:rPr>
-        <w:t xml:space="preserve">## </w:t>
-      </w:r>
-      <w:r>
-        <w:br/>
-      </w:r>
-      <w:r>
-        <w:rPr>
-          <w:rStyle w:val="VerbatimChar"/>
-        </w:rPr>
-        <w:t xml:space="preserve">## Random effects:</w:t>
-      </w:r>
-      <w:r>
-        <w:br/>
-      </w:r>
-      <w:r>
-        <w:rPr>
-          <w:rStyle w:val="VerbatimChar"/>
-        </w:rPr>
-        <w:t xml:space="preserve">##  Groups   Name        Variance Std.Dev.</w:t>
-      </w:r>
-      <w:r>
-        <w:br/>
-      </w:r>
-      <w:r>
-        <w:rPr>
-          <w:rStyle w:val="VerbatimChar"/>
-        </w:rPr>
-        <w:t xml:space="preserve">##  id       (Intercept) 40.45    6.360   </w:t>
-      </w:r>
-      <w:r>
-        <w:br/>
-      </w:r>
-      <w:r>
-        <w:rPr>
-          <w:rStyle w:val="VerbatimChar"/>
-        </w:rPr>
-        <w:t xml:space="preserve">##  Residual             16.85    4.105   </w:t>
-      </w:r>
-      <w:r>
-        <w:br/>
-      </w:r>
-      <w:r>
-        <w:rPr>
-          <w:rStyle w:val="VerbatimChar"/>
-        </w:rPr>
-        <w:t xml:space="preserve">## Number of obs: 4200, groups:  id, 105</w:t>
-      </w:r>
-      <w:r>
-        <w:br/>
-      </w:r>
-      <w:r>
-        <w:rPr>
-          <w:rStyle w:val="VerbatimChar"/>
-        </w:rPr>
-        <w:t xml:space="preserve">## </w:t>
-      </w:r>
-      <w:r>
-        <w:br/>
-      </w:r>
-      <w:r>
-        <w:rPr>
-          <w:rStyle w:val="VerbatimChar"/>
-        </w:rPr>
-        <w:t xml:space="preserve">## Fixed effects:</w:t>
-      </w:r>
-      <w:r>
-        <w:br/>
-      </w:r>
-      <w:r>
-        <w:rPr>
-          <w:rStyle w:val="VerbatimChar"/>
-        </w:rPr>
-        <w:t xml:space="preserve">##                     Estimate Std. Error         df t value Pr(&gt;|t|)    </w:t>
-      </w:r>
-      <w:r>
-        <w:br/>
-      </w:r>
-      <w:r>
-        <w:rPr>
-          <w:rStyle w:val="VerbatimChar"/>
-        </w:rPr>
-        <w:t xml:space="preserve">## (Intercept)        3.596e+01  7.387e-01  2.036e+02  48.682   &lt;2e-16 ***</w:t>
-      </w:r>
-      <w:r>
-        <w:br/>
-      </w:r>
-      <w:r>
-        <w:rPr>
-          <w:rStyle w:val="VerbatimChar"/>
-        </w:rPr>
-        <w:t xml:space="preserve">## timepoint2        -9.238e-01  5.665e-01  4.056e+03  -1.631    0.103    </w:t>
-      </w:r>
-      <w:r>
-        <w:br/>
-      </w:r>
-      <w:r>
-        <w:rPr>
-          <w:rStyle w:val="VerbatimChar"/>
-        </w:rPr>
-        <w:t xml:space="preserve">## item2             -3.641e-13  5.665e-01  4.056e+03   0.000    1.000    </w:t>
-      </w:r>
-      <w:r>
-        <w:br/>
-      </w:r>
-      <w:r>
-        <w:rPr>
-          <w:rStyle w:val="VerbatimChar"/>
-        </w:rPr>
-        <w:t xml:space="preserve">## item3             -3.641e-13  5.665e-01  4.056e+03   0.000    1.000    </w:t>
-      </w:r>
-      <w:r>
-        <w:br/>
-      </w:r>
-      <w:r>
-        <w:rPr>
-          <w:rStyle w:val="VerbatimChar"/>
-        </w:rPr>
-        <w:t xml:space="preserve">## item4             -3.641e-13  5.665e-01  4.056e+03   0.000    1.000    </w:t>
-      </w:r>
-      <w:r>
-        <w:br/>
-      </w:r>
-      <w:r>
-        <w:rPr>
-          <w:rStyle w:val="VerbatimChar"/>
-        </w:rPr>
-        <w:t xml:space="preserve">## item5             -3.641e-13  5.665e-01  4.056e+03   0.000    1.000    </w:t>
-      </w:r>
-      <w:r>
-        <w:br/>
-      </w:r>
-      <w:r>
-        <w:rPr>
-          <w:rStyle w:val="VerbatimChar"/>
-        </w:rPr>
-        <w:t xml:space="preserve">## item6             -3.641e-13  5.665e-01  4.056e+03   0.000    1.000    </w:t>
-      </w:r>
-      <w:r>
-        <w:br/>
-      </w:r>
-      <w:r>
-        <w:rPr>
-          <w:rStyle w:val="VerbatimChar"/>
-        </w:rPr>
-        <w:t xml:space="preserve">## item7             -3.641e-13  5.665e-01  4.056e+03   0.000    1.000    </w:t>
-      </w:r>
-      <w:r>
-        <w:br/>
-      </w:r>
-      <w:r>
-        <w:rPr>
-          <w:rStyle w:val="VerbatimChar"/>
-        </w:rPr>
-        <w:t xml:space="preserve">## item8             -3.641e-13  5.665e-01  4.056e+03   0.000    1.000    </w:t>
-      </w:r>
-      <w:r>
-        <w:br/>
-      </w:r>
-      <w:r>
-        <w:rPr>
-          <w:rStyle w:val="VerbatimChar"/>
-        </w:rPr>
-        <w:t xml:space="preserve">## item9             -3.641e-13  5.665e-01  4.056e+03   0.000    1.000    </w:t>
-      </w:r>
-      <w:r>
-        <w:br/>
-      </w:r>
-      <w:r>
-        <w:rPr>
-          <w:rStyle w:val="VerbatimChar"/>
-        </w:rPr>
-        <w:t xml:space="preserve">## item10            -3.641e-13  5.665e-01  4.056e+03   0.000    1.000    </w:t>
-      </w:r>
-      <w:r>
-        <w:br/>
-      </w:r>
-      <w:r>
-        <w:rPr>
-          <w:rStyle w:val="VerbatimChar"/>
-        </w:rPr>
-        <w:t xml:space="preserve">## item11            -3.641e-13  5.665e-01  4.056e+03   0.000    1.000    </w:t>
-      </w:r>
-      <w:r>
-        <w:br/>
-      </w:r>
-      <w:r>
-        <w:rPr>
-          <w:rStyle w:val="VerbatimChar"/>
-        </w:rPr>
-        <w:t xml:space="preserve">## item12            -3.641e-13  5.665e-01  4.056e+03   0.000    1.000    </w:t>
-      </w:r>
-      <w:r>
-        <w:br/>
-      </w:r>
-      <w:r>
-        <w:rPr>
-          <w:rStyle w:val="VerbatimChar"/>
-        </w:rPr>
-        <w:t xml:space="preserve">## item13            -3.641e-13  5.665e-01  4.056e+03   0.000    1.000    </w:t>
-      </w:r>
-      <w:r>
-        <w:br/>
-      </w:r>
-      <w:r>
-        <w:rPr>
-          <w:rStyle w:val="VerbatimChar"/>
-        </w:rPr>
-        <w:t xml:space="preserve">## item14            -3.641e-13  5.665e-01  4.056e+03   0.000    1.000    </w:t>
-      </w:r>
-      <w:r>
-        <w:br/>
-      </w:r>
-      <w:r>
-        <w:rPr>
-          <w:rStyle w:val="VerbatimChar"/>
-        </w:rPr>
-        <w:t xml:space="preserve">## item15            -3.641e-13  5.665e-01  4.056e+03   0.000    1.000    </w:t>
-      </w:r>
-      <w:r>
-        <w:br/>
-      </w:r>
-      <w:r>
-        <w:rPr>
-          <w:rStyle w:val="VerbatimChar"/>
-        </w:rPr>
-        <w:t xml:space="preserve">## item16            -3.641e-13  5.665e-01  4.056e+03   0.000    1.000    </w:t>
-      </w:r>
-      <w:r>
-        <w:br/>
-      </w:r>
-      <w:r>
-        <w:rPr>
-          <w:rStyle w:val="VerbatimChar"/>
-        </w:rPr>
-        <w:t xml:space="preserve">## item17            -3.641e-13  5.665e-01  4.056e+03   0.000    1.000    </w:t>
-      </w:r>
-      <w:r>
-        <w:br/>
-      </w:r>
-      <w:r>
-        <w:rPr>
-          <w:rStyle w:val="VerbatimChar"/>
-        </w:rPr>
-        <w:t xml:space="preserve">## item18            -3.641e-13  5.665e-01  4.056e+03   0.000    1.000    </w:t>
-      </w:r>
-      <w:r>
-        <w:br/>
-      </w:r>
-      <w:r>
-        <w:rPr>
-          <w:rStyle w:val="VerbatimChar"/>
-        </w:rPr>
-        <w:t xml:space="preserve">## item19            -3.641e-13  5.665e-01  4.056e+03   0.000    1.000    </w:t>
-      </w:r>
-      <w:r>
-        <w:br/>
-      </w:r>
-      <w:r>
-        <w:rPr>
-          <w:rStyle w:val="VerbatimChar"/>
-        </w:rPr>
-        <w:t xml:space="preserve">## item20            -3.641e-13  5.665e-01  4.056e+03   0.000    1.000    </w:t>
-      </w:r>
-      <w:r>
-        <w:br/>
-      </w:r>
-      <w:r>
-        <w:rPr>
-          <w:rStyle w:val="VerbatimChar"/>
-        </w:rPr>
-        <w:t xml:space="preserve">## timepoint2:item2   2.746e-15  8.011e-01  4.056e+03   0.000    1.000    </w:t>
-      </w:r>
-      <w:r>
-        <w:br/>
-      </w:r>
-      <w:r>
-        <w:rPr>
-          <w:rStyle w:val="VerbatimChar"/>
-        </w:rPr>
-        <w:t xml:space="preserve">## timepoint2:item3   2.746e-15  8.011e-01  4.056e+03   0.000    1.000    </w:t>
-      </w:r>
-      <w:r>
-        <w:br/>
-      </w:r>
-      <w:r>
-        <w:rPr>
-          <w:rStyle w:val="VerbatimChar"/>
-        </w:rPr>
-        <w:t xml:space="preserve">## timepoint2:item4   2.746e-15  8.011e-01  4.056e+03   0.000    1.000    </w:t>
-      </w:r>
-      <w:r>
-        <w:br/>
-      </w:r>
-      <w:r>
-        <w:rPr>
-          <w:rStyle w:val="VerbatimChar"/>
-        </w:rPr>
-        <w:t xml:space="preserve">## timepoint2:item5   2.746e-15  8.011e-01  4.056e+03   0.000    1.000    </w:t>
-      </w:r>
-      <w:r>
-        <w:br/>
-      </w:r>
-      <w:r>
-        <w:rPr>
-          <w:rStyle w:val="VerbatimChar"/>
-        </w:rPr>
-        <w:t xml:space="preserve">## timepoint2:item6   2.746e-15  8.011e-01  4.056e+03   0.000    1.000    </w:t>
-      </w:r>
-      <w:r>
-        <w:br/>
-      </w:r>
-      <w:r>
-        <w:rPr>
-          <w:rStyle w:val="VerbatimChar"/>
-        </w:rPr>
-        <w:t xml:space="preserve">## timepoint2:item7   2.746e-15  8.011e-01  4.056e+03   0.000    1.000    </w:t>
-      </w:r>
-      <w:r>
-        <w:br/>
-      </w:r>
-      <w:r>
-        <w:rPr>
-          <w:rStyle w:val="VerbatimChar"/>
-        </w:rPr>
-        <w:t xml:space="preserve">## timepoint2:item8   2.746e-15  8.011e-01  4.056e+03   0.000    1.000    </w:t>
-      </w:r>
-      <w:r>
-        <w:br/>
-      </w:r>
-      <w:r>
-        <w:rPr>
-          <w:rStyle w:val="VerbatimChar"/>
-        </w:rPr>
-        <w:t xml:space="preserve">## timepoint2:item9   2.746e-15  8.011e-01  4.056e+03   0.000    1.000    </w:t>
-      </w:r>
-      <w:r>
-        <w:br/>
-      </w:r>
-      <w:r>
-        <w:rPr>
-          <w:rStyle w:val="VerbatimChar"/>
-        </w:rPr>
-        <w:t xml:space="preserve">## timepoint2:item10  2.746e-15  8.011e-01  4.056e+03   0.000    1.000    </w:t>
-      </w:r>
-      <w:r>
-        <w:br/>
-      </w:r>
-      <w:r>
-        <w:rPr>
-          <w:rStyle w:val="VerbatimChar"/>
-        </w:rPr>
-        <w:t xml:space="preserve">## timepoint2:item11  2.746e-15  8.011e-01  4.056e+03   0.000    1.000    </w:t>
-      </w:r>
-      <w:r>
-        <w:br/>
-      </w:r>
-      <w:r>
-        <w:rPr>
-          <w:rStyle w:val="VerbatimChar"/>
-        </w:rPr>
-        <w:t xml:space="preserve">## timepoint2:item12  2.746e-15  8.011e-01  4.056e+03   0.000    1.000    </w:t>
-      </w:r>
-      <w:r>
-        <w:br/>
-      </w:r>
-      <w:r>
-        <w:rPr>
-          <w:rStyle w:val="VerbatimChar"/>
-        </w:rPr>
-        <w:t xml:space="preserve">## timepoint2:item13  2.746e-15  8.011e-01  4.056e+03   0.000    1.000    </w:t>
-      </w:r>
-      <w:r>
-        <w:br/>
-      </w:r>
-      <w:r>
-        <w:rPr>
-          <w:rStyle w:val="VerbatimChar"/>
-        </w:rPr>
-        <w:t xml:space="preserve">## timepoint2:item14  2.746e-15  8.011e-01  4.056e+03   0.000    1.000    </w:t>
-      </w:r>
-      <w:r>
-        <w:br/>
-      </w:r>
-      <w:r>
-        <w:rPr>
-          <w:rStyle w:val="VerbatimChar"/>
-        </w:rPr>
-        <w:t xml:space="preserve">## timepoint2:item15  2.746e-15  8.011e-01  4.056e+03   0.000    1.000    </w:t>
-      </w:r>
-      <w:r>
-        <w:br/>
-      </w:r>
-      <w:r>
-        <w:rPr>
-          <w:rStyle w:val="VerbatimChar"/>
-        </w:rPr>
-        <w:t xml:space="preserve">## timepoint2:item16  2.746e-15  8.011e-01  4.056e+03   0.000    1.000    </w:t>
-      </w:r>
-      <w:r>
-        <w:br/>
-      </w:r>
-      <w:r>
-        <w:rPr>
-          <w:rStyle w:val="VerbatimChar"/>
-        </w:rPr>
-        <w:t xml:space="preserve">## timepoint2:item17  2.746e-15  8.011e-01  4.056e+03   0.000    1.000    </w:t>
-      </w:r>
-      <w:r>
-        <w:br/>
-      </w:r>
-      <w:r>
-        <w:rPr>
-          <w:rStyle w:val="VerbatimChar"/>
-        </w:rPr>
-        <w:t xml:space="preserve">## timepoint2:item18  2.746e-15  8.011e-01  4.056e+03   0.000    1.000    </w:t>
-      </w:r>
-      <w:r>
-        <w:br/>
-      </w:r>
-      <w:r>
-        <w:rPr>
-          <w:rStyle w:val="VerbatimChar"/>
-        </w:rPr>
-        <w:t xml:space="preserve">## timepoint2:item19  2.746e-15  8.011e-01  4.056e+03   0.000    1.000    </w:t>
-      </w:r>
-      <w:r>
-        <w:br/>
-      </w:r>
-      <w:r>
-        <w:rPr>
-          <w:rStyle w:val="VerbatimChar"/>
-        </w:rPr>
-        <w:t xml:space="preserve">## timepoint2:item20  2.746e-15  8.011e-01  4.056e+03   0.000    1.000    </w:t>
+        <w:t xml:space="preserve">## timepoint:item    0.0     0.0    19  4056   0.000         1    </w:t>
       </w:r>
       <w:r>
         <w:br/>
@@ -5240,7 +4801,7 @@
         <w:rPr>
           <w:rStyle w:val="VerbatimChar"/>
         </w:rPr>
-        <w:t xml:space="preserve">## </w:t>
+        <w:t xml:space="preserve">## # Effect Size for ANOVA (Type III)</w:t>
       </w:r>
       <w:r>
         <w:br/>
@@ -5249,7 +4810,7 @@
         <w:rPr>
           <w:rStyle w:val="VerbatimChar"/>
         </w:rPr>
-        <w:t xml:space="preserve">## Correlation matrix not shown by default, as p = 40 &gt; 12.</w:t>
+        <w:t xml:space="preserve">## </w:t>
       </w:r>
       <w:r>
         <w:br/>
@@ -5258,7 +4819,7 @@
         <w:rPr>
           <w:rStyle w:val="VerbatimChar"/>
         </w:rPr>
-        <w:t xml:space="preserve">## Use print(summary(fitS1), correlation=TRUE)  or</w:t>
+        <w:t xml:space="preserve">## Parameter      | Eta2 (partial) |       90% CI</w:t>
       </w:r>
       <w:r>
         <w:br/>
@@ -5267,7 +4828,34 @@
         <w:rPr>
           <w:rStyle w:val="VerbatimChar"/>
         </w:rPr>
-        <w:t xml:space="preserve">##     vcov(summary(fitS1))        if you need it</w:t>
+        <w:t xml:space="preserve">## ----------------------------------------------</w:t>
+      </w:r>
+      <w:r>
+        <w:br/>
+      </w:r>
+      <w:r>
+        <w:rPr>
+          <w:rStyle w:val="VerbatimChar"/>
+        </w:rPr>
+        <w:t xml:space="preserve">## timepoint      |           0.01 | [0.01, 0.02]</w:t>
+      </w:r>
+      <w:r>
+        <w:br/>
+      </w:r>
+      <w:r>
+        <w:rPr>
+          <w:rStyle w:val="VerbatimChar"/>
+        </w:rPr>
+        <w:t xml:space="preserve">## item           |       3.84e-28 | [0.00, 0.00]</w:t>
+      </w:r>
+      <w:r>
+        <w:br/>
+      </w:r>
+      <w:r>
+        <w:rPr>
+          <w:rStyle w:val="VerbatimChar"/>
+        </w:rPr>
+        <w:t xml:space="preserve">## timepoint:item |       5.50e-33 | [0.00, 0.00]</w:t>
       </w:r>
     </w:p>
     <w:p>
@@ -5415,14 +5003,20 @@
         <w:t xml:space="preserve">). Therefore, further analysis is done without differentiating between the three subgroups. Instead, we consider the complete data set.</w:t>
       </w:r>
     </w:p>
-    <w:bookmarkStart w:id="27" w:name="mixed-model-sample-2"/>
+    <w:bookmarkEnd w:id="27"/>
+    <w:bookmarkStart w:id="29" w:name="mixed-model-sample-2"/>
     <w:p>
       <w:pPr>
-        <w:pStyle w:val="Heading3"/>
+        <w:pStyle w:val="Heading2"/>
       </w:pPr>
       <w:r>
         <w:t xml:space="preserve">Mixed Model Sample 2</w:t>
       </w:r>
+    </w:p>
+    <w:p>
+      <w:pPr>
+        <w:pStyle w:val="FirstParagraph"/>
+      </w:pPr>
     </w:p>
     <w:p>
       <w:pPr>
@@ -5432,7 +5026,7 @@
         <w:rPr>
           <w:rStyle w:val="VerbatimChar"/>
         </w:rPr>
-        <w:t xml:space="preserve">## Linear mixed model fit by REML. t-tests use Satterthwaite's method [</w:t>
+        <w:t xml:space="preserve">## Type III Analysis of Variance Table with Satterthwaite's method</w:t>
       </w:r>
       <w:r>
         <w:br/>
@@ -5441,7 +5035,7 @@
         <w:rPr>
           <w:rStyle w:val="VerbatimChar"/>
         </w:rPr>
-        <w:t xml:space="preserve">## lmerModLmerTest]</w:t>
+        <w:t xml:space="preserve">##                            Sum Sq Mean Sq NumDF DenDF F value   Pr(&gt;F)   </w:t>
       </w:r>
       <w:r>
         <w:br/>
@@ -5450,7 +5044,7 @@
         <w:rPr>
           <w:rStyle w:val="VerbatimChar"/>
         </w:rPr>
-        <w:t xml:space="preserve">## Formula: score ~ timePoint * partLockdown * sex + (1 | id)</w:t>
+        <w:t xml:space="preserve">## timePoint                   79.36   79.36     1    81  2.3635 0.128104   </w:t>
       </w:r>
       <w:r>
         <w:br/>
@@ -5459,7 +5053,81 @@
         <w:rPr>
           <w:rStyle w:val="VerbatimChar"/>
         </w:rPr>
-        <w:t xml:space="preserve">##    Data: tb.ANOVA2.ID</w:t>
+        <w:t xml:space="preserve">## partLockdown                30.43   15.22     2    81  0.4531 0.637240   </w:t>
+      </w:r>
+      <w:r>
+        <w:br/>
+      </w:r>
+      <w:r>
+        <w:rPr>
+          <w:rStyle w:val="VerbatimChar"/>
+        </w:rPr>
+        <w:t xml:space="preserve">## sex                        322.18  322.18     1    81  9.5947 0.002682 **</w:t>
+      </w:r>
+      <w:r>
+        <w:br/>
+      </w:r>
+      <w:r>
+        <w:rPr>
+          <w:rStyle w:val="VerbatimChar"/>
+        </w:rPr>
+        <w:t xml:space="preserve">## timePoint:partLockdown      96.10   48.05     2    81  1.4310 0.245047   </w:t>
+      </w:r>
+      <w:r>
+        <w:br/>
+      </w:r>
+      <w:r>
+        <w:rPr>
+          <w:rStyle w:val="VerbatimChar"/>
+        </w:rPr>
+        <w:t xml:space="preserve">## timePoint:sex               28.27   28.27     1    81  0.8418 0.361611   </w:t>
+      </w:r>
+      <w:r>
+        <w:br/>
+      </w:r>
+      <w:r>
+        <w:rPr>
+          <w:rStyle w:val="VerbatimChar"/>
+        </w:rPr>
+        <w:t xml:space="preserve">## partLockdown:sex            40.46   20.23     2    81  0.6025 0.549870   </w:t>
+      </w:r>
+      <w:r>
+        <w:br/>
+      </w:r>
+      <w:r>
+        <w:rPr>
+          <w:rStyle w:val="VerbatimChar"/>
+        </w:rPr>
+        <w:t xml:space="preserve">## timePoint:partLockdown:sex 118.92   59.46     2    81  1.7707 0.176744   </w:t>
+      </w:r>
+      <w:r>
+        <w:br/>
+      </w:r>
+      <w:r>
+        <w:rPr>
+          <w:rStyle w:val="VerbatimChar"/>
+        </w:rPr>
+        <w:t xml:space="preserve">## ---</w:t>
+      </w:r>
+      <w:r>
+        <w:br/>
+      </w:r>
+      <w:r>
+        <w:rPr>
+          <w:rStyle w:val="VerbatimChar"/>
+        </w:rPr>
+        <w:t xml:space="preserve">## Signif. codes:  0 '***' 0.001 '**' 0.01 '*' 0.05 '.' 0.1 ' ' 1</w:t>
+      </w:r>
+    </w:p>
+    <w:p>
+      <w:pPr>
+        <w:pStyle w:val="SourceCode"/>
+      </w:pPr>
+      <w:r>
+        <w:rPr>
+          <w:rStyle w:val="VerbatimChar"/>
+        </w:rPr>
+        <w:t xml:space="preserve">## # Effect Size for ANOVA (Type III)</w:t>
       </w:r>
       <w:r>
         <w:br/>
@@ -5477,7 +5145,7 @@
         <w:rPr>
           <w:rStyle w:val="VerbatimChar"/>
         </w:rPr>
-        <w:t xml:space="preserve">## REML criterion at convergence: 1145.1</w:t>
+        <w:t xml:space="preserve">## Parameter                  | Eta2 (partial) |       90% CI</w:t>
       </w:r>
       <w:r>
         <w:br/>
@@ -5486,7 +5154,7 @@
         <w:rPr>
           <w:rStyle w:val="VerbatimChar"/>
         </w:rPr>
-        <w:t xml:space="preserve">## </w:t>
+        <w:t xml:space="preserve">## ----------------------------------------------------------</w:t>
       </w:r>
       <w:r>
         <w:br/>
@@ -5495,7 +5163,7 @@
         <w:rPr>
           <w:rStyle w:val="VerbatimChar"/>
         </w:rPr>
-        <w:t xml:space="preserve">## Scaled residuals: </w:t>
+        <w:t xml:space="preserve">## timePoint                  |           0.03 | [0.00, 0.11]</w:t>
       </w:r>
       <w:r>
         <w:br/>
@@ -5504,7 +5172,7 @@
         <w:rPr>
           <w:rStyle w:val="VerbatimChar"/>
         </w:rPr>
-        <w:t xml:space="preserve">##      Min       1Q   Median       3Q      Max </w:t>
+        <w:t xml:space="preserve">## partLockdown               |           0.01 | [0.00, 0.06]</w:t>
       </w:r>
       <w:r>
         <w:br/>
@@ -5513,7 +5181,7 @@
         <w:rPr>
           <w:rStyle w:val="VerbatimChar"/>
         </w:rPr>
-        <w:t xml:space="preserve">## -2.02375 -0.52774  0.00793  0.46069  2.03383 </w:t>
+        <w:t xml:space="preserve">## sex                        |           0.11 | [0.02, 0.22]</w:t>
       </w:r>
       <w:r>
         <w:br/>
@@ -5522,7 +5190,7 @@
         <w:rPr>
           <w:rStyle w:val="VerbatimChar"/>
         </w:rPr>
-        <w:t xml:space="preserve">## </w:t>
+        <w:t xml:space="preserve">## timePoint:partLockdown     |           0.03 | [0.00, 0.11]</w:t>
       </w:r>
       <w:r>
         <w:br/>
@@ -5531,7 +5199,7 @@
         <w:rPr>
           <w:rStyle w:val="VerbatimChar"/>
         </w:rPr>
-        <w:t xml:space="preserve">## Random effects:</w:t>
+        <w:t xml:space="preserve">## timePoint:sex              |           0.01 | [0.00, 0.07]</w:t>
       </w:r>
       <w:r>
         <w:br/>
@@ -5540,7 +5208,7 @@
         <w:rPr>
           <w:rStyle w:val="VerbatimChar"/>
         </w:rPr>
-        <w:t xml:space="preserve">##  Groups   Name        Variance Std.Dev.</w:t>
+        <w:t xml:space="preserve">## partLockdown:sex           |           0.01 | [0.00, 0.07]</w:t>
       </w:r>
       <w:r>
         <w:br/>
@@ -5549,637 +5217,7 @@
         <w:rPr>
           <w:rStyle w:val="VerbatimChar"/>
         </w:rPr>
-        <w:t xml:space="preserve">##  id       (Intercept) 31.78    5.637   </w:t>
-      </w:r>
-      <w:r>
-        <w:br/>
-      </w:r>
-      <w:r>
-        <w:rPr>
-          <w:rStyle w:val="VerbatimChar"/>
-        </w:rPr>
-        <w:t xml:space="preserve">##  Residual             33.58    5.795   </w:t>
-      </w:r>
-      <w:r>
-        <w:br/>
-      </w:r>
-      <w:r>
-        <w:rPr>
-          <w:rStyle w:val="VerbatimChar"/>
-        </w:rPr>
-        <w:t xml:space="preserve">## Number of obs: 174, groups:  id, 87</w:t>
-      </w:r>
-      <w:r>
-        <w:br/>
-      </w:r>
-      <w:r>
-        <w:rPr>
-          <w:rStyle w:val="VerbatimChar"/>
-        </w:rPr>
-        <w:t xml:space="preserve">## </w:t>
-      </w:r>
-      <w:r>
-        <w:br/>
-      </w:r>
-      <w:r>
-        <w:rPr>
-          <w:rStyle w:val="VerbatimChar"/>
-        </w:rPr>
-        <w:t xml:space="preserve">## Fixed effects:</w:t>
-      </w:r>
-      <w:r>
-        <w:br/>
-      </w:r>
-      <w:r>
-        <w:rPr>
-          <w:rStyle w:val="VerbatimChar"/>
-        </w:rPr>
-        <w:t xml:space="preserve">##                                       Estimate Std. Error       df t value</w:t>
-      </w:r>
-      <w:r>
-        <w:br/>
-      </w:r>
-      <w:r>
-        <w:rPr>
-          <w:rStyle w:val="VerbatimChar"/>
-        </w:rPr>
-        <w:t xml:space="preserve">## (Intercept)                            36.1176     1.9607 131.0255  18.420</w:t>
-      </w:r>
-      <w:r>
-        <w:br/>
-      </w:r>
-      <w:r>
-        <w:rPr>
-          <w:rStyle w:val="VerbatimChar"/>
-        </w:rPr>
-        <w:t xml:space="preserve">## timePoint4                              2.8824     1.9876  81.0000   1.450</w:t>
-      </w:r>
-      <w:r>
-        <w:br/>
-      </w:r>
-      <w:r>
-        <w:rPr>
-          <w:rStyle w:val="VerbatimChar"/>
-        </w:rPr>
-        <w:t xml:space="preserve">## partLockdownbefore                     -0.9325     2.5030 131.0255  -0.373</w:t>
-      </w:r>
-      <w:r>
-        <w:br/>
-      </w:r>
-      <w:r>
-        <w:rPr>
-          <w:rStyle w:val="VerbatimChar"/>
-        </w:rPr>
-        <w:t xml:space="preserve">## partLockdownwithin                      2.7285     2.9786 131.0255   0.916</w:t>
-      </w:r>
-      <w:r>
-        <w:br/>
-      </w:r>
-      <w:r>
-        <w:rPr>
-          <w:rStyle w:val="VerbatimChar"/>
-        </w:rPr>
-        <w:t xml:space="preserve">## sexmale                                -3.3176     4.1129 131.0255  -0.807</w:t>
-      </w:r>
-      <w:r>
-        <w:br/>
-      </w:r>
-      <w:r>
-        <w:rPr>
-          <w:rStyle w:val="VerbatimChar"/>
-        </w:rPr>
-        <w:t xml:space="preserve">## timePoint4:partLockdownbefore           0.8214     2.5373  81.0000   0.324</w:t>
-      </w:r>
-      <w:r>
-        <w:br/>
-      </w:r>
-      <w:r>
-        <w:rPr>
-          <w:rStyle w:val="VerbatimChar"/>
-        </w:rPr>
-        <w:t xml:space="preserve">## timePoint4:partLockdownwithin          -1.7285     3.0194  81.0000  -0.572</w:t>
-      </w:r>
-      <w:r>
-        <w:br/>
-      </w:r>
-      <w:r>
-        <w:rPr>
-          <w:rStyle w:val="VerbatimChar"/>
-        </w:rPr>
-        <w:t xml:space="preserve">## timePoint4:sexmale                     -7.6824     4.1692  81.0000  -1.843</w:t>
-      </w:r>
-      <w:r>
-        <w:br/>
-      </w:r>
-      <w:r>
-        <w:rPr>
-          <w:rStyle w:val="VerbatimChar"/>
-        </w:rPr>
-        <w:t xml:space="preserve">## partLockdownbefore:sexmale              0.7640     4.7724 131.0255   0.160</w:t>
-      </w:r>
-      <w:r>
-        <w:br/>
-      </w:r>
-      <w:r>
-        <w:rPr>
-          <w:rStyle w:val="VerbatimChar"/>
-        </w:rPr>
-        <w:t xml:space="preserve">## partLockdownwithin:sexmale             -4.5285     5.7303 131.0255  -0.790</w:t>
-      </w:r>
-      <w:r>
-        <w:br/>
-      </w:r>
-      <w:r>
-        <w:rPr>
-          <w:rStyle w:val="VerbatimChar"/>
-        </w:rPr>
-        <w:t xml:space="preserve">## timePoint4:partLockdownbefore:sexmale   6.3997     4.8378  81.0000   1.323</w:t>
-      </w:r>
-      <w:r>
-        <w:br/>
-      </w:r>
-      <w:r>
-        <w:rPr>
-          <w:rStyle w:val="VerbatimChar"/>
-        </w:rPr>
-        <w:t xml:space="preserve">## timePoint4:partLockdownwithin:sexmale  10.8618     5.8087  81.0000   1.870</w:t>
-      </w:r>
-      <w:r>
-        <w:br/>
-      </w:r>
-      <w:r>
-        <w:rPr>
-          <w:rStyle w:val="VerbatimChar"/>
-        </w:rPr>
-        <w:t xml:space="preserve">##                                       Pr(&gt;|t|)    </w:t>
-      </w:r>
-      <w:r>
-        <w:br/>
-      </w:r>
-      <w:r>
-        <w:rPr>
-          <w:rStyle w:val="VerbatimChar"/>
-        </w:rPr>
-        <w:t xml:space="preserve">## (Intercept)                             &lt;2e-16 ***</w:t>
-      </w:r>
-      <w:r>
-        <w:br/>
-      </w:r>
-      <w:r>
-        <w:rPr>
-          <w:rStyle w:val="VerbatimChar"/>
-        </w:rPr>
-        <w:t xml:space="preserve">## timePoint4                              0.1509    </w:t>
-      </w:r>
-      <w:r>
-        <w:br/>
-      </w:r>
-      <w:r>
-        <w:rPr>
-          <w:rStyle w:val="VerbatimChar"/>
-        </w:rPr>
-        <w:t xml:space="preserve">## partLockdownbefore                      0.7101    </w:t>
-      </w:r>
-      <w:r>
-        <w:br/>
-      </w:r>
-      <w:r>
-        <w:rPr>
-          <w:rStyle w:val="VerbatimChar"/>
-        </w:rPr>
-        <w:t xml:space="preserve">## partLockdownwithin                      0.3613    </w:t>
-      </w:r>
-      <w:r>
-        <w:br/>
-      </w:r>
-      <w:r>
-        <w:rPr>
-          <w:rStyle w:val="VerbatimChar"/>
-        </w:rPr>
-        <w:t xml:space="preserve">## sexmale                                 0.4213    </w:t>
-      </w:r>
-      <w:r>
-        <w:br/>
-      </w:r>
-      <w:r>
-        <w:rPr>
-          <w:rStyle w:val="VerbatimChar"/>
-        </w:rPr>
-        <w:t xml:space="preserve">## timePoint4:partLockdownbefore           0.7470    </w:t>
-      </w:r>
-      <w:r>
-        <w:br/>
-      </w:r>
-      <w:r>
-        <w:rPr>
-          <w:rStyle w:val="VerbatimChar"/>
-        </w:rPr>
-        <w:t xml:space="preserve">## timePoint4:partLockdownwithin           0.5686    </w:t>
-      </w:r>
-      <w:r>
-        <w:br/>
-      </w:r>
-      <w:r>
-        <w:rPr>
-          <w:rStyle w:val="VerbatimChar"/>
-        </w:rPr>
-        <w:t xml:space="preserve">## timePoint4:sexmale                      0.0690 .  </w:t>
-      </w:r>
-      <w:r>
-        <w:br/>
-      </w:r>
-      <w:r>
-        <w:rPr>
-          <w:rStyle w:val="VerbatimChar"/>
-        </w:rPr>
-        <w:t xml:space="preserve">## partLockdownbefore:sexmale              0.8731    </w:t>
-      </w:r>
-      <w:r>
-        <w:br/>
-      </w:r>
-      <w:r>
-        <w:rPr>
-          <w:rStyle w:val="VerbatimChar"/>
-        </w:rPr>
-        <w:t xml:space="preserve">## partLockdownwithin:sexmale              0.4308    </w:t>
-      </w:r>
-      <w:r>
-        <w:br/>
-      </w:r>
-      <w:r>
-        <w:rPr>
-          <w:rStyle w:val="VerbatimChar"/>
-        </w:rPr>
-        <w:t xml:space="preserve">## timePoint4:partLockdownbefore:sexmale   0.1896    </w:t>
-      </w:r>
-      <w:r>
-        <w:br/>
-      </w:r>
-      <w:r>
-        <w:rPr>
-          <w:rStyle w:val="VerbatimChar"/>
-        </w:rPr>
-        <w:t xml:space="preserve">## timePoint4:partLockdownwithin:sexmale   0.0651 .  </w:t>
-      </w:r>
-      <w:r>
-        <w:br/>
-      </w:r>
-      <w:r>
-        <w:rPr>
-          <w:rStyle w:val="VerbatimChar"/>
-        </w:rPr>
-        <w:t xml:space="preserve">## ---</w:t>
-      </w:r>
-      <w:r>
-        <w:br/>
-      </w:r>
-      <w:r>
-        <w:rPr>
-          <w:rStyle w:val="VerbatimChar"/>
-        </w:rPr>
-        <w:t xml:space="preserve">## Signif. codes:  0 '***' 0.001 '**' 0.01 '*' 0.05 '.' 0.1 ' ' 1</w:t>
-      </w:r>
-      <w:r>
-        <w:br/>
-      </w:r>
-      <w:r>
-        <w:rPr>
-          <w:rStyle w:val="VerbatimChar"/>
-        </w:rPr>
-        <w:t xml:space="preserve">## </w:t>
-      </w:r>
-      <w:r>
-        <w:br/>
-      </w:r>
-      <w:r>
-        <w:rPr>
-          <w:rStyle w:val="VerbatimChar"/>
-        </w:rPr>
-        <w:t xml:space="preserve">## Correlation of Fixed Effects:</w:t>
-      </w:r>
-      <w:r>
-        <w:br/>
-      </w:r>
-      <w:r>
-        <w:rPr>
-          <w:rStyle w:val="VerbatimChar"/>
-        </w:rPr>
-        <w:t xml:space="preserve">##                    (Intr) tmPnt4 prtLckdwnb prtLckdwnw sexmal tmPnt4:prtLckdwnb</w:t>
-      </w:r>
-      <w:r>
-        <w:br/>
-      </w:r>
-      <w:r>
-        <w:rPr>
-          <w:rStyle w:val="VerbatimChar"/>
-        </w:rPr>
-        <w:t xml:space="preserve">## timePoint4         -0.507                                                      </w:t>
-      </w:r>
-      <w:r>
-        <w:br/>
-      </w:r>
-      <w:r>
-        <w:rPr>
-          <w:rStyle w:val="VerbatimChar"/>
-        </w:rPr>
-        <w:t xml:space="preserve">## prtLckdwnbf        -0.783  0.397                                               </w:t>
-      </w:r>
-      <w:r>
-        <w:br/>
-      </w:r>
-      <w:r>
-        <w:rPr>
-          <w:rStyle w:val="VerbatimChar"/>
-        </w:rPr>
-        <w:t xml:space="preserve">## prtLckdwnwt        -0.658  0.334  0.516                                        </w:t>
-      </w:r>
-      <w:r>
-        <w:br/>
-      </w:r>
-      <w:r>
-        <w:rPr>
-          <w:rStyle w:val="VerbatimChar"/>
-        </w:rPr>
-        <w:t xml:space="preserve">## sexmale            -0.477  0.242  0.373      0.314                             </w:t>
-      </w:r>
-      <w:r>
-        <w:br/>
-      </w:r>
-      <w:r>
-        <w:rPr>
-          <w:rStyle w:val="VerbatimChar"/>
-        </w:rPr>
-        <w:t xml:space="preserve">## tmPnt4:prtLckdwnb   0.397 -0.783 -0.507     -0.261     -0.189                  </w:t>
-      </w:r>
-      <w:r>
-        <w:br/>
-      </w:r>
-      <w:r>
-        <w:rPr>
-          <w:rStyle w:val="VerbatimChar"/>
-        </w:rPr>
-        <w:t xml:space="preserve">## tmPnt4:prtLckdwnw   0.334 -0.658 -0.261     -0.507     -0.159  0.516           </w:t>
-      </w:r>
-      <w:r>
-        <w:br/>
-      </w:r>
-      <w:r>
-        <w:rPr>
-          <w:rStyle w:val="VerbatimChar"/>
-        </w:rPr>
-        <w:t xml:space="preserve">## tmPnt4:sxml         0.242 -0.477 -0.189     -0.159     -0.507  0.373           </w:t>
-      </w:r>
-      <w:r>
-        <w:br/>
-      </w:r>
-      <w:r>
-        <w:rPr>
-          <w:rStyle w:val="VerbatimChar"/>
-        </w:rPr>
-        <w:t xml:space="preserve">## prtLckdwnb:         0.411 -0.208 -0.524     -0.270     -0.862  0.266           </w:t>
-      </w:r>
-      <w:r>
-        <w:br/>
-      </w:r>
-      <w:r>
-        <w:rPr>
-          <w:rStyle w:val="VerbatimChar"/>
-        </w:rPr>
-        <w:t xml:space="preserve">## prtLckdwnw:         0.342 -0.173 -0.268     -0.520     -0.718  0.136           </w:t>
-      </w:r>
-      <w:r>
-        <w:br/>
-      </w:r>
-      <w:r>
-        <w:rPr>
-          <w:rStyle w:val="VerbatimChar"/>
-        </w:rPr>
-        <w:t xml:space="preserve">## tmPnt4:prtLckdwnb: -0.208  0.411  0.266      0.137      0.437 -0.524           </w:t>
-      </w:r>
-      <w:r>
-        <w:br/>
-      </w:r>
-      <w:r>
-        <w:rPr>
-          <w:rStyle w:val="VerbatimChar"/>
-        </w:rPr>
-        <w:t xml:space="preserve">## tmPnt4:prtLckdwnw: -0.173  0.342  0.136      0.263      0.364 -0.268           </w:t>
-      </w:r>
-      <w:r>
-        <w:br/>
-      </w:r>
-      <w:r>
-        <w:rPr>
-          <w:rStyle w:val="VerbatimChar"/>
-        </w:rPr>
-        <w:t xml:space="preserve">##                    tmPnt4:prtLckdwnw tmPn4: prtLckdwnb: prtLckdwnw:</w:t>
-      </w:r>
-      <w:r>
-        <w:br/>
-      </w:r>
-      <w:r>
-        <w:rPr>
-          <w:rStyle w:val="VerbatimChar"/>
-        </w:rPr>
-        <w:t xml:space="preserve">## timePoint4                                                         </w:t>
-      </w:r>
-      <w:r>
-        <w:br/>
-      </w:r>
-      <w:r>
-        <w:rPr>
-          <w:rStyle w:val="VerbatimChar"/>
-        </w:rPr>
-        <w:t xml:space="preserve">## prtLckdwnbf                                                        </w:t>
-      </w:r>
-      <w:r>
-        <w:br/>
-      </w:r>
-      <w:r>
-        <w:rPr>
-          <w:rStyle w:val="VerbatimChar"/>
-        </w:rPr>
-        <w:t xml:space="preserve">## prtLckdwnwt                                                        </w:t>
-      </w:r>
-      <w:r>
-        <w:br/>
-      </w:r>
-      <w:r>
-        <w:rPr>
-          <w:rStyle w:val="VerbatimChar"/>
-        </w:rPr>
-        <w:t xml:space="preserve">## sexmale                                                            </w:t>
-      </w:r>
-      <w:r>
-        <w:br/>
-      </w:r>
-      <w:r>
-        <w:rPr>
-          <w:rStyle w:val="VerbatimChar"/>
-        </w:rPr>
-        <w:t xml:space="preserve">## tmPnt4:prtLckdwnb                                                  </w:t>
-      </w:r>
-      <w:r>
-        <w:br/>
-      </w:r>
-      <w:r>
-        <w:rPr>
-          <w:rStyle w:val="VerbatimChar"/>
-        </w:rPr>
-        <w:t xml:space="preserve">## tmPnt4:prtLckdwnw                                                  </w:t>
-      </w:r>
-      <w:r>
-        <w:br/>
-      </w:r>
-      <w:r>
-        <w:rPr>
-          <w:rStyle w:val="VerbatimChar"/>
-        </w:rPr>
-        <w:t xml:space="preserve">## tmPnt4:sxml         0.314                                          </w:t>
-      </w:r>
-      <w:r>
-        <w:br/>
-      </w:r>
-      <w:r>
-        <w:rPr>
-          <w:rStyle w:val="VerbatimChar"/>
-        </w:rPr>
-        <w:t xml:space="preserve">## prtLckdwnb:         0.137             0.437                        </w:t>
-      </w:r>
-      <w:r>
-        <w:br/>
-      </w:r>
-      <w:r>
-        <w:rPr>
-          <w:rStyle w:val="VerbatimChar"/>
-        </w:rPr>
-        <w:t xml:space="preserve">## prtLckdwnw:         0.263             0.364  0.619                 </w:t>
-      </w:r>
-      <w:r>
-        <w:br/>
-      </w:r>
-      <w:r>
-        <w:rPr>
-          <w:rStyle w:val="VerbatimChar"/>
-        </w:rPr>
-        <w:t xml:space="preserve">## tmPnt4:prtLckdwnb: -0.270            -0.862 -0.507      -0.314     </w:t>
-      </w:r>
-      <w:r>
-        <w:br/>
-      </w:r>
-      <w:r>
-        <w:rPr>
-          <w:rStyle w:val="VerbatimChar"/>
-        </w:rPr>
-        <w:t xml:space="preserve">## tmPnt4:prtLckdwnw: -0.520            -0.718 -0.314      -0.507     </w:t>
-      </w:r>
-      <w:r>
-        <w:br/>
-      </w:r>
-      <w:r>
-        <w:rPr>
-          <w:rStyle w:val="VerbatimChar"/>
-        </w:rPr>
-        <w:t xml:space="preserve">##                    tmPnt4:prtLckdwnb:</w:t>
-      </w:r>
-      <w:r>
-        <w:br/>
-      </w:r>
-      <w:r>
-        <w:rPr>
-          <w:rStyle w:val="VerbatimChar"/>
-        </w:rPr>
-        <w:t xml:space="preserve">## timePoint4                           </w:t>
-      </w:r>
-      <w:r>
-        <w:br/>
-      </w:r>
-      <w:r>
-        <w:rPr>
-          <w:rStyle w:val="VerbatimChar"/>
-        </w:rPr>
-        <w:t xml:space="preserve">## prtLckdwnbf                          </w:t>
-      </w:r>
-      <w:r>
-        <w:br/>
-      </w:r>
-      <w:r>
-        <w:rPr>
-          <w:rStyle w:val="VerbatimChar"/>
-        </w:rPr>
-        <w:t xml:space="preserve">## prtLckdwnwt                          </w:t>
-      </w:r>
-      <w:r>
-        <w:br/>
-      </w:r>
-      <w:r>
-        <w:rPr>
-          <w:rStyle w:val="VerbatimChar"/>
-        </w:rPr>
-        <w:t xml:space="preserve">## sexmale                              </w:t>
-      </w:r>
-      <w:r>
-        <w:br/>
-      </w:r>
-      <w:r>
-        <w:rPr>
-          <w:rStyle w:val="VerbatimChar"/>
-        </w:rPr>
-        <w:t xml:space="preserve">## tmPnt4:prtLckdwnb                    </w:t>
-      </w:r>
-      <w:r>
-        <w:br/>
-      </w:r>
-      <w:r>
-        <w:rPr>
-          <w:rStyle w:val="VerbatimChar"/>
-        </w:rPr>
-        <w:t xml:space="preserve">## tmPnt4:prtLckdwnw                    </w:t>
-      </w:r>
-      <w:r>
-        <w:br/>
-      </w:r>
-      <w:r>
-        <w:rPr>
-          <w:rStyle w:val="VerbatimChar"/>
-        </w:rPr>
-        <w:t xml:space="preserve">## tmPnt4:sxml                          </w:t>
-      </w:r>
-      <w:r>
-        <w:br/>
-      </w:r>
-      <w:r>
-        <w:rPr>
-          <w:rStyle w:val="VerbatimChar"/>
-        </w:rPr>
-        <w:t xml:space="preserve">## prtLckdwnb:                          </w:t>
-      </w:r>
-      <w:r>
-        <w:br/>
-      </w:r>
-      <w:r>
-        <w:rPr>
-          <w:rStyle w:val="VerbatimChar"/>
-        </w:rPr>
-        <w:t xml:space="preserve">## prtLckdwnw:                          </w:t>
-      </w:r>
-      <w:r>
-        <w:br/>
-      </w:r>
-      <w:r>
-        <w:rPr>
-          <w:rStyle w:val="VerbatimChar"/>
-        </w:rPr>
-        <w:t xml:space="preserve">## tmPnt4:prtLckdwnb:                   </w:t>
-      </w:r>
-      <w:r>
-        <w:br/>
-      </w:r>
-      <w:r>
-        <w:rPr>
-          <w:rStyle w:val="VerbatimChar"/>
-        </w:rPr>
-        <w:t xml:space="preserve">## tmPnt4:prtLckdwnw:  0.619</w:t>
+        <w:t xml:space="preserve">## timePoint:partLockdown:sex |           0.04 | [0.00, 0.12]</w:t>
       </w:r>
     </w:p>
     <w:p>
@@ -6202,7 +5240,7 @@
                     </pic:cNvPicPr>
                   </pic:nvPicPr>
                   <pic:blipFill>
-                    <a:blip r:embed="rId26"/>
+                    <a:blip r:embed="rId28"/>
                     <a:stretch>
                       <a:fillRect/>
                     </a:stretch>
@@ -6237,9 +5275,8 @@
         <w:t xml:space="preserve">ICC for different samples and different time intervals with 95 % confidence intervals. The gray entry indicates the results for the STAI-S, the red one represents the results for the first sample (STAI-T) and the turquoise one represents the results for the second sample (STAI-T) with its different time intervals. Missing data in brackets indicate that there were only two mesaurements in total.</w:t>
       </w:r>
     </w:p>
-    <w:bookmarkEnd w:id="27"/>
-    <w:bookmarkEnd w:id="28"/>
     <w:bookmarkEnd w:id="29"/>
+    <w:bookmarkEnd w:id="30"/>
     <w:sectPr/>
   </w:body>
 </w:document>

</xml_diff>

<commit_message>
- minor changes in graphics
</commit_message>
<xml_diff>
--- a/STAIStabilityAnalysis.docx
+++ b/STAIStabilityAnalysis.docx
@@ -4745,7 +4745,7 @@
         <w:rPr>
           <w:rStyle w:val="VerbatimChar"/>
         </w:rPr>
-        <w:t xml:space="preserve">##                Sum Sq Mean Sq NumDF DenDF F value    Pr(&gt;F)    </w:t>
+        <w:t xml:space="preserve">##           Sum Sq Mean Sq NumDF DenDF F value Pr(&gt;F)</w:t>
       </w:r>
       <w:r>
         <w:br/>
@@ -4754,43 +4754,7 @@
         <w:rPr>
           <w:rStyle w:val="VerbatimChar"/>
         </w:rPr>
-        <w:t xml:space="preserve">## timepoint       896.1   896.1     1  4056  53.188 3.626e-13 ***</w:t>
-      </w:r>
-      <w:r>
-        <w:br/>
-      </w:r>
-      <w:r>
-        <w:rPr>
-          <w:rStyle w:val="VerbatimChar"/>
-        </w:rPr>
-        <w:t xml:space="preserve">## item              0.0     0.0    19  4056   0.000         1    </w:t>
-      </w:r>
-      <w:r>
-        <w:br/>
-      </w:r>
-      <w:r>
-        <w:rPr>
-          <w:rStyle w:val="VerbatimChar"/>
-        </w:rPr>
-        <w:t xml:space="preserve">## timepoint:item    0.0     0.0    19  4056   0.000         1    </w:t>
-      </w:r>
-      <w:r>
-        <w:br/>
-      </w:r>
-      <w:r>
-        <w:rPr>
-          <w:rStyle w:val="VerbatimChar"/>
-        </w:rPr>
-        <w:t xml:space="preserve">## ---</w:t>
-      </w:r>
-      <w:r>
-        <w:br/>
-      </w:r>
-      <w:r>
-        <w:rPr>
-          <w:rStyle w:val="VerbatimChar"/>
-        </w:rPr>
-        <w:t xml:space="preserve">## Signif. codes:  0 '***' 0.001 '**' 0.01 '*' 0.05 '.' 0.1 ' ' 1</w:t>
+        <w:t xml:space="preserve">## timepoint 44.805  44.805     1   104  1.3638 0.2455</w:t>
       </w:r>
     </w:p>
     <w:p>
@@ -4819,7 +4783,7 @@
         <w:rPr>
           <w:rStyle w:val="VerbatimChar"/>
         </w:rPr>
-        <w:t xml:space="preserve">## Parameter      | Eta2 (partial) |       90% CI</w:t>
+        <w:t xml:space="preserve">## Parameter | Eta2 (partial) |       90% CI</w:t>
       </w:r>
       <w:r>
         <w:br/>
@@ -4828,7 +4792,7 @@
         <w:rPr>
           <w:rStyle w:val="VerbatimChar"/>
         </w:rPr>
-        <w:t xml:space="preserve">## ----------------------------------------------</w:t>
+        <w:t xml:space="preserve">## -----------------------------------------</w:t>
       </w:r>
       <w:r>
         <w:br/>
@@ -4837,25 +4801,7 @@
         <w:rPr>
           <w:rStyle w:val="VerbatimChar"/>
         </w:rPr>
-        <w:t xml:space="preserve">## timepoint      |           0.01 | [0.01, 0.02]</w:t>
-      </w:r>
-      <w:r>
-        <w:br/>
-      </w:r>
-      <w:r>
-        <w:rPr>
-          <w:rStyle w:val="VerbatimChar"/>
-        </w:rPr>
-        <w:t xml:space="preserve">## item           |       3.84e-28 | [0.00, 0.00]</w:t>
-      </w:r>
-      <w:r>
-        <w:br/>
-      </w:r>
-      <w:r>
-        <w:rPr>
-          <w:rStyle w:val="VerbatimChar"/>
-        </w:rPr>
-        <w:t xml:space="preserve">## timepoint:item |       5.50e-33 | [0.00, 0.00]</w:t>
+        <w:t xml:space="preserve">## timepoint |           0.01 | [0.00, 0.07]</w:t>
       </w:r>
     </w:p>
     <w:p>

</xml_diff>

<commit_message>
- new calculation for item difficulty
</commit_message>
<xml_diff>
--- a/STAIStabilityAnalysis.docx
+++ b/STAIStabilityAnalysis.docx
@@ -384,7 +384,7 @@
               <w:jc w:val="center"/>
             </w:pPr>
             <w:r>
-              <w:t xml:space="preserve">.46</w:t>
+              <w:t xml:space="preserve">.28</w:t>
             </w:r>
           </w:p>
         </w:tc>
@@ -406,7 +406,7 @@
               <w:jc w:val="center"/>
             </w:pPr>
             <w:r>
-              <w:t xml:space="preserve">.47</w:t>
+              <w:t xml:space="preserve">.30</w:t>
             </w:r>
           </w:p>
         </w:tc>
@@ -474,7 +474,7 @@
               <w:jc w:val="center"/>
             </w:pPr>
             <w:r>
-              <w:t xml:space="preserve">.54</w:t>
+              <w:t xml:space="preserve">.39</w:t>
             </w:r>
           </w:p>
         </w:tc>
@@ -496,7 +496,7 @@
               <w:jc w:val="center"/>
             </w:pPr>
             <w:r>
-              <w:t xml:space="preserve">.53</w:t>
+              <w:t xml:space="preserve">.37</w:t>
             </w:r>
           </w:p>
         </w:tc>
@@ -564,7 +564,7 @@
               <w:jc w:val="center"/>
             </w:pPr>
             <w:r>
-              <w:t xml:space="preserve">.40</w:t>
+              <w:t xml:space="preserve">.20</w:t>
             </w:r>
           </w:p>
         </w:tc>
@@ -586,7 +586,7 @@
               <w:jc w:val="center"/>
             </w:pPr>
             <w:r>
-              <w:t xml:space="preserve">.37</w:t>
+              <w:t xml:space="preserve">.16</w:t>
             </w:r>
           </w:p>
         </w:tc>
@@ -654,7 +654,7 @@
               <w:jc w:val="center"/>
             </w:pPr>
             <w:r>
-              <w:t xml:space="preserve">.30</w:t>
+              <w:t xml:space="preserve">.07</w:t>
             </w:r>
           </w:p>
         </w:tc>
@@ -676,7 +676,7 @@
               <w:jc w:val="center"/>
             </w:pPr>
             <w:r>
-              <w:t xml:space="preserve">.30</w:t>
+              <w:t xml:space="preserve">.07</w:t>
             </w:r>
           </w:p>
         </w:tc>
@@ -744,7 +744,7 @@
               <w:jc w:val="center"/>
             </w:pPr>
             <w:r>
-              <w:t xml:space="preserve">.45</w:t>
+              <w:t xml:space="preserve">.26</w:t>
             </w:r>
           </w:p>
         </w:tc>
@@ -766,7 +766,7 @@
               <w:jc w:val="center"/>
             </w:pPr>
             <w:r>
-              <w:t xml:space="preserve">.43</w:t>
+              <w:t xml:space="preserve">.24</w:t>
             </w:r>
           </w:p>
         </w:tc>
@@ -834,7 +834,7 @@
               <w:jc w:val="center"/>
             </w:pPr>
             <w:r>
-              <w:t xml:space="preserve">.57</w:t>
+              <w:t xml:space="preserve">.42</w:t>
             </w:r>
           </w:p>
         </w:tc>
@@ -856,7 +856,7 @@
               <w:jc w:val="center"/>
             </w:pPr>
             <w:r>
-              <w:t xml:space="preserve">.56</w:t>
+              <w:t xml:space="preserve">.41</w:t>
             </w:r>
           </w:p>
         </w:tc>
@@ -924,7 +924,7 @@
               <w:jc w:val="center"/>
             </w:pPr>
             <w:r>
-              <w:t xml:space="preserve">.53</w:t>
+              <w:t xml:space="preserve">.38</w:t>
             </w:r>
           </w:p>
         </w:tc>
@@ -946,7 +946,7 @@
               <w:jc w:val="center"/>
             </w:pPr>
             <w:r>
-              <w:t xml:space="preserve">.52</w:t>
+              <w:t xml:space="preserve">.36</w:t>
             </w:r>
           </w:p>
         </w:tc>
@@ -1014,7 +1014,7 @@
               <w:jc w:val="center"/>
             </w:pPr>
             <w:r>
-              <w:t xml:space="preserve">.39</w:t>
+              <w:t xml:space="preserve">.19</w:t>
             </w:r>
           </w:p>
         </w:tc>
@@ -1036,7 +1036,7 @@
               <w:jc w:val="center"/>
             </w:pPr>
             <w:r>
-              <w:t xml:space="preserve">.39</w:t>
+              <w:t xml:space="preserve">.18</w:t>
             </w:r>
           </w:p>
         </w:tc>
@@ -1104,7 +1104,7 @@
               <w:jc w:val="center"/>
             </w:pPr>
             <w:r>
-              <w:t xml:space="preserve">.55</w:t>
+              <w:t xml:space="preserve">.40</w:t>
             </w:r>
           </w:p>
         </w:tc>
@@ -1126,7 +1126,7 @@
               <w:jc w:val="center"/>
             </w:pPr>
             <w:r>
-              <w:t xml:space="preserve">.51</w:t>
+              <w:t xml:space="preserve">.35</w:t>
             </w:r>
           </w:p>
         </w:tc>
@@ -1194,7 +1194,7 @@
               <w:jc w:val="center"/>
             </w:pPr>
             <w:r>
-              <w:t xml:space="preserve">.41</w:t>
+              <w:t xml:space="preserve">.21</w:t>
             </w:r>
           </w:p>
         </w:tc>
@@ -1216,7 +1216,7 @@
               <w:jc w:val="center"/>
             </w:pPr>
             <w:r>
-              <w:t xml:space="preserve">.41</w:t>
+              <w:t xml:space="preserve">.21</w:t>
             </w:r>
           </w:p>
         </w:tc>
@@ -1284,7 +1284,7 @@
               <w:jc w:val="center"/>
             </w:pPr>
             <w:r>
-              <w:t xml:space="preserve">.42</w:t>
+              <w:t xml:space="preserve">.23</w:t>
             </w:r>
           </w:p>
         </w:tc>
@@ -1306,7 +1306,7 @@
               <w:jc w:val="center"/>
             </w:pPr>
             <w:r>
-              <w:t xml:space="preserve">.40</w:t>
+              <w:t xml:space="preserve">.20</w:t>
             </w:r>
           </w:p>
         </w:tc>
@@ -1374,7 +1374,7 @@
               <w:jc w:val="center"/>
             </w:pPr>
             <w:r>
-              <w:t xml:space="preserve">.47</w:t>
+              <w:t xml:space="preserve">.29</w:t>
             </w:r>
           </w:p>
         </w:tc>
@@ -1396,7 +1396,7 @@
               <w:jc w:val="center"/>
             </w:pPr>
             <w:r>
-              <w:t xml:space="preserve">.45</w:t>
+              <w:t xml:space="preserve">.27</w:t>
             </w:r>
           </w:p>
         </w:tc>
@@ -1464,6 +1464,17 @@
               <w:jc w:val="center"/>
             </w:pPr>
             <w:r>
+              <w:t xml:space="preserve">.29</w:t>
+            </w:r>
+          </w:p>
+        </w:tc>
+        <w:tc>
+          <w:p>
+            <w:pPr>
+              <w:pStyle w:val="Compact"/>
+              <w:jc w:val="center"/>
+            </w:pPr>
+            <w:r>
               <w:t xml:space="preserve">.47</w:t>
             </w:r>
           </w:p>
@@ -1475,18 +1486,7 @@
               <w:jc w:val="center"/>
             </w:pPr>
             <w:r>
-              <w:t xml:space="preserve">.47</w:t>
-            </w:r>
-          </w:p>
-        </w:tc>
-        <w:tc>
-          <w:p>
-            <w:pPr>
-              <w:pStyle w:val="Compact"/>
-              <w:jc w:val="center"/>
-            </w:pPr>
-            <w:r>
-              <w:t xml:space="preserve">.45</w:t>
+              <w:t xml:space="preserve">.26</w:t>
             </w:r>
           </w:p>
         </w:tc>
@@ -1554,7 +1554,7 @@
               <w:jc w:val="center"/>
             </w:pPr>
             <w:r>
-              <w:t xml:space="preserve">.45</w:t>
+              <w:t xml:space="preserve">.27</w:t>
             </w:r>
           </w:p>
         </w:tc>
@@ -1576,7 +1576,7 @@
               <w:jc w:val="center"/>
             </w:pPr>
             <w:r>
-              <w:t xml:space="preserve">.44</w:t>
+              <w:t xml:space="preserve">.26</w:t>
             </w:r>
           </w:p>
         </w:tc>
@@ -1644,7 +1644,7 @@
               <w:jc w:val="center"/>
             </w:pPr>
             <w:r>
-              <w:t xml:space="preserve">.37</w:t>
+              <w:t xml:space="preserve">.17</w:t>
             </w:r>
           </w:p>
         </w:tc>
@@ -1666,7 +1666,7 @@
               <w:jc w:val="center"/>
             </w:pPr>
             <w:r>
-              <w:t xml:space="preserve">.39</w:t>
+              <w:t xml:space="preserve">.18</w:t>
             </w:r>
           </w:p>
         </w:tc>
@@ -1734,7 +1734,7 @@
               <w:jc w:val="center"/>
             </w:pPr>
             <w:r>
-              <w:t xml:space="preserve">.42</w:t>
+              <w:t xml:space="preserve">.22</w:t>
             </w:r>
           </w:p>
         </w:tc>
@@ -1756,7 +1756,7 @@
               <w:jc w:val="center"/>
             </w:pPr>
             <w:r>
-              <w:t xml:space="preserve">.40</w:t>
+              <w:t xml:space="preserve">.20</w:t>
             </w:r>
           </w:p>
         </w:tc>
@@ -1824,7 +1824,7 @@
               <w:jc w:val="center"/>
             </w:pPr>
             <w:r>
-              <w:t xml:space="preserve">.45</w:t>
+              <w:t xml:space="preserve">.27</w:t>
             </w:r>
           </w:p>
         </w:tc>
@@ -1846,7 +1846,7 @@
               <w:jc w:val="center"/>
             </w:pPr>
             <w:r>
-              <w:t xml:space="preserve">.44</w:t>
+              <w:t xml:space="preserve">.25</w:t>
             </w:r>
           </w:p>
         </w:tc>
@@ -1914,7 +1914,7 @@
               <w:jc w:val="center"/>
             </w:pPr>
             <w:r>
-              <w:t xml:space="preserve">.41</w:t>
+              <w:t xml:space="preserve">.21</w:t>
             </w:r>
           </w:p>
         </w:tc>
@@ -1936,7 +1936,7 @@
               <w:jc w:val="center"/>
             </w:pPr>
             <w:r>
-              <w:t xml:space="preserve">.40</w:t>
+              <w:t xml:space="preserve">.20</w:t>
             </w:r>
           </w:p>
         </w:tc>
@@ -2004,7 +2004,7 @@
               <w:jc w:val="center"/>
             </w:pPr>
             <w:r>
-              <w:t xml:space="preserve">.48</w:t>
+              <w:t xml:space="preserve">.30</w:t>
             </w:r>
           </w:p>
         </w:tc>
@@ -2026,7 +2026,7 @@
               <w:jc w:val="center"/>
             </w:pPr>
             <w:r>
-              <w:t xml:space="preserve">.44</w:t>
+              <w:t xml:space="preserve">.25</w:t>
             </w:r>
           </w:p>
         </w:tc>
@@ -2094,7 +2094,7 @@
               <w:jc w:val="center"/>
             </w:pPr>
             <w:r>
-              <w:t xml:space="preserve">.46</w:t>
+              <w:t xml:space="preserve">.28</w:t>
             </w:r>
           </w:p>
         </w:tc>
@@ -2116,7 +2116,7 @@
               <w:jc w:val="center"/>
             </w:pPr>
             <w:r>
-              <w:t xml:space="preserve">.46</w:t>
+              <w:t xml:space="preserve">.28</w:t>
             </w:r>
           </w:p>
         </w:tc>

</xml_diff>